<commit_message>
Started implementing own list functions. Quite fun actually :)
</commit_message>
<xml_diff>
--- a/haskell.docx
+++ b/haskell.docx
@@ -1973,52 +1973,1065 @@
         </w:rPr>
         <w:t>This function will prefix any parameter with the given phrase. Lesson – Order matters here.</w:t>
       </w:r>
+    </w:p>
+    <w:p>
+      <w:pPr>
+        <w:spacing w:after="0"/>
+        <w:rPr>
+          <w:rFonts w:ascii="Adobe Garamond Pro" w:hAnsi="Adobe Garamond Pro"/>
+          <w:iCs/>
+        </w:rPr>
+      </w:pPr>
+    </w:p>
+    <w:p>
+      <w:pPr>
+        <w:spacing w:after="0"/>
+        <w:rPr>
+          <w:rFonts w:ascii="Adobe Garamond Pro" w:hAnsi="Adobe Garamond Pro"/>
+          <w:iCs/>
+        </w:rPr>
+      </w:pPr>
+      <w:r>
+        <w:rPr>
+          <w:rFonts w:ascii="Adobe Garamond Pro" w:hAnsi="Adobe Garamond Pro"/>
+          <w:iCs/>
+        </w:rPr>
+        <w:t>A function that flips the parameters -</w:t>
+      </w:r>
+    </w:p>
+    <w:p>
+      <w:pPr>
+        <w:spacing w:after="0"/>
+        <w:rPr>
+          <w:rFonts w:ascii="Adobe Garamond Pro" w:hAnsi="Adobe Garamond Pro"/>
+          <w:iCs/>
+        </w:rPr>
+      </w:pPr>
+      <w:r>
+        <w:rPr>
+          <w:rFonts w:ascii="Adobe Garamond Pro" w:hAnsi="Adobe Garamond Pro"/>
+          <w:iCs/>
+        </w:rPr>
+        <w:tab/>
+      </w:r>
+      <w:r>
+        <w:rPr>
+          <w:rFonts w:ascii="Adobe Garamond Pro" w:hAnsi="Adobe Garamond Pro"/>
+          <w:i/>
+          <w:iCs/>
+        </w:rPr>
+        <w:t xml:space="preserve">flip' :: (a </w:t>
+      </w:r>
+      <w:r>
+        <w:rPr>
+          <w:rFonts w:cs="Times New Roman"/>
+          <w:i/>
+          <w:iCs/>
+        </w:rPr>
+        <w:t>→</w:t>
+      </w:r>
+      <w:r>
+        <w:rPr>
+          <w:rFonts w:ascii="Adobe Garamond Pro" w:hAnsi="Adobe Garamond Pro"/>
+          <w:i/>
+          <w:iCs/>
+        </w:rPr>
+        <w:t xml:space="preserve"> b </w:t>
+      </w:r>
+      <w:r>
+        <w:rPr>
+          <w:rFonts w:cs="Times New Roman"/>
+          <w:i/>
+          <w:iCs/>
+        </w:rPr>
+        <w:t>→</w:t>
+      </w:r>
+      <w:r>
+        <w:rPr>
+          <w:rFonts w:ascii="Adobe Garamond Pro" w:hAnsi="Adobe Garamond Pro"/>
+          <w:i/>
+          <w:iCs/>
+        </w:rPr>
+        <w:t xml:space="preserve"> c) </w:t>
+      </w:r>
+      <w:r>
+        <w:rPr>
+          <w:rFonts w:cs="Times New Roman"/>
+          <w:i/>
+          <w:iCs/>
+        </w:rPr>
+        <w:t>→</w:t>
+      </w:r>
+      <w:r>
+        <w:rPr>
+          <w:rFonts w:ascii="Adobe Garamond Pro" w:hAnsi="Adobe Garamond Pro"/>
+          <w:i/>
+          <w:iCs/>
+        </w:rPr>
+        <w:t xml:space="preserve"> (b </w:t>
+      </w:r>
+      <w:r>
+        <w:rPr>
+          <w:rFonts w:cs="Times New Roman"/>
+          <w:i/>
+          <w:iCs/>
+        </w:rPr>
+        <w:t>→</w:t>
+      </w:r>
+      <w:r>
+        <w:rPr>
+          <w:rFonts w:ascii="Adobe Garamond Pro" w:hAnsi="Adobe Garamond Pro"/>
+          <w:i/>
+          <w:iCs/>
+        </w:rPr>
+        <w:t xml:space="preserve"> a </w:t>
+      </w:r>
+      <w:r>
+        <w:rPr>
+          <w:rFonts w:cs="Times New Roman"/>
+          <w:i/>
+          <w:iCs/>
+        </w:rPr>
+        <w:t>→</w:t>
+      </w:r>
+      <w:r>
+        <w:rPr>
+          <w:rFonts w:ascii="Adobe Garamond Pro" w:hAnsi="Adobe Garamond Pro"/>
+          <w:i/>
+          <w:iCs/>
+        </w:rPr>
+        <w:t xml:space="preserve"> c)</w:t>
+      </w:r>
+    </w:p>
+    <w:p>
+      <w:pPr>
+        <w:spacing w:after="0"/>
+        <w:rPr>
+          <w:rFonts w:ascii="Adobe Garamond Pro" w:hAnsi="Adobe Garamond Pro"/>
+          <w:iCs/>
+        </w:rPr>
+      </w:pPr>
+      <w:r>
+        <w:rPr>
+          <w:rFonts w:ascii="Adobe Garamond Pro" w:hAnsi="Adobe Garamond Pro"/>
+          <w:i/>
+          <w:iCs/>
+        </w:rPr>
+        <w:tab/>
+        <w:t>flip' f = g</w:t>
+      </w:r>
+    </w:p>
+    <w:p>
+      <w:pPr>
+        <w:spacing w:after="0"/>
+        <w:rPr>
+          <w:rFonts w:ascii="Adobe Garamond Pro" w:hAnsi="Adobe Garamond Pro"/>
+          <w:iCs/>
+        </w:rPr>
+      </w:pPr>
+      <w:r>
+        <w:rPr>
+          <w:rFonts w:ascii="Adobe Garamond Pro" w:hAnsi="Adobe Garamond Pro"/>
+          <w:i/>
+          <w:iCs/>
+        </w:rPr>
+        <w:tab/>
+      </w:r>
+      <w:r>
+        <w:rPr>
+          <w:rFonts w:ascii="Adobe Garamond Pro" w:hAnsi="Adobe Garamond Pro"/>
+          <w:i/>
+          <w:iCs/>
+        </w:rPr>
+        <w:tab/>
+        <w:t>where g x y = f y x</w:t>
+      </w:r>
+    </w:p>
+    <w:p>
+      <w:pPr>
+        <w:spacing w:after="0"/>
+        <w:rPr>
+          <w:rFonts w:ascii="Adobe Garamond Pro" w:hAnsi="Adobe Garamond Pro"/>
+          <w:iCs/>
+        </w:rPr>
+      </w:pPr>
+      <w:r>
+        <w:rPr>
+          <w:rFonts w:ascii="Adobe Garamond Pro" w:hAnsi="Adobe Garamond Pro"/>
+          <w:iCs/>
+        </w:rPr>
+        <w:t xml:space="preserve">Here, </w:t>
+      </w:r>
+      <w:r>
+        <w:rPr>
+          <w:rFonts w:ascii="Adobe Garamond Pro" w:hAnsi="Adobe Garamond Pro"/>
+          <w:i/>
+          <w:iCs/>
+        </w:rPr>
+        <w:t>(g x y)</w:t>
+      </w:r>
+      <w:r>
+        <w:rPr>
+          <w:rFonts w:ascii="Adobe Garamond Pro" w:hAnsi="Adobe Garamond Pro"/>
+          <w:iCs/>
+        </w:rPr>
+        <w:t xml:space="preserve"> returns </w:t>
+      </w:r>
+      <w:r>
+        <w:rPr>
+          <w:rFonts w:ascii="Adobe Garamond Pro" w:hAnsi="Adobe Garamond Pro"/>
+          <w:i/>
+          <w:iCs/>
+        </w:rPr>
+        <w:t>(f y x)</w:t>
+      </w:r>
+      <w:r>
+        <w:rPr>
+          <w:rFonts w:ascii="Adobe Garamond Pro" w:hAnsi="Adobe Garamond Pro"/>
+          <w:iCs/>
+        </w:rPr>
+        <w:t xml:space="preserve">. </w:t>
+      </w:r>
+      <w:r>
+        <w:rPr>
+          <w:rFonts w:ascii="Adobe Garamond Pro" w:hAnsi="Adobe Garamond Pro"/>
+          <w:i/>
+          <w:iCs/>
+        </w:rPr>
+        <w:t>(g x)</w:t>
+      </w:r>
+      <w:r>
+        <w:rPr>
+          <w:rFonts w:ascii="Adobe Garamond Pro" w:hAnsi="Adobe Garamond Pro"/>
+          <w:iCs/>
+        </w:rPr>
+        <w:t xml:space="preserve"> returns a function that takes one param and swaps it with the in built param x before returning result. g is a function that takes 2 parameters and returns </w:t>
+      </w:r>
+      <w:r>
+        <w:rPr>
+          <w:rFonts w:ascii="Adobe Garamond Pro" w:hAnsi="Adobe Garamond Pro"/>
+          <w:i/>
+          <w:iCs/>
+        </w:rPr>
+        <w:t>f y x</w:t>
+      </w:r>
+      <w:r>
+        <w:rPr>
+          <w:rFonts w:ascii="Adobe Garamond Pro" w:hAnsi="Adobe Garamond Pro"/>
+          <w:iCs/>
+        </w:rPr>
+        <w:t>.</w:t>
+      </w:r>
+    </w:p>
+    <w:p>
+      <w:pPr>
+        <w:spacing w:after="0"/>
+        <w:rPr>
+          <w:rFonts w:ascii="Adobe Garamond Pro" w:hAnsi="Adobe Garamond Pro"/>
+          <w:iCs/>
+        </w:rPr>
+      </w:pPr>
+      <w:r>
+        <w:rPr>
+          <w:rFonts w:ascii="Adobe Garamond Pro" w:hAnsi="Adobe Garamond Pro"/>
+          <w:iCs/>
+        </w:rPr>
+        <w:t xml:space="preserve">Since </w:t>
+      </w:r>
+      <w:r>
+        <w:rPr>
+          <w:rFonts w:cs="Times New Roman"/>
+          <w:iCs/>
+        </w:rPr>
+        <w:t>→</w:t>
+      </w:r>
+      <w:r>
+        <w:rPr>
+          <w:rFonts w:ascii="Adobe Garamond Pro" w:hAnsi="Adobe Garamond Pro"/>
+          <w:iCs/>
+        </w:rPr>
+        <w:t xml:space="preserve"> is right- associative, we can remove the parenthesis and write it like</w:t>
+      </w:r>
+    </w:p>
+    <w:p>
+      <w:pPr>
+        <w:spacing w:after="0"/>
+        <w:rPr>
+          <w:rFonts w:ascii="Adobe Garamond Pro" w:hAnsi="Adobe Garamond Pro"/>
+          <w:iCs/>
+        </w:rPr>
+      </w:pPr>
+      <w:r>
+        <w:rPr>
+          <w:rFonts w:ascii="Adobe Garamond Pro" w:hAnsi="Adobe Garamond Pro"/>
+          <w:iCs/>
+        </w:rPr>
+        <w:tab/>
+      </w:r>
+      <w:r>
+        <w:rPr>
+          <w:rFonts w:ascii="Adobe Garamond Pro" w:hAnsi="Adobe Garamond Pro"/>
+          <w:i/>
+          <w:iCs/>
+        </w:rPr>
+        <w:t xml:space="preserve">flip' :: (a </w:t>
+      </w:r>
+      <w:r>
+        <w:rPr>
+          <w:rFonts w:cs="Times New Roman"/>
+          <w:i/>
+          <w:iCs/>
+        </w:rPr>
+        <w:t>→</w:t>
+      </w:r>
+      <w:r>
+        <w:rPr>
+          <w:rFonts w:ascii="Adobe Garamond Pro" w:hAnsi="Adobe Garamond Pro"/>
+          <w:i/>
+          <w:iCs/>
+        </w:rPr>
+        <w:t xml:space="preserve"> b </w:t>
+      </w:r>
+      <w:r>
+        <w:rPr>
+          <w:rFonts w:cs="Times New Roman"/>
+          <w:i/>
+          <w:iCs/>
+        </w:rPr>
+        <w:t>→</w:t>
+      </w:r>
+      <w:r>
+        <w:rPr>
+          <w:rFonts w:ascii="Adobe Garamond Pro" w:hAnsi="Adobe Garamond Pro"/>
+          <w:i/>
+          <w:iCs/>
+        </w:rPr>
+        <w:t xml:space="preserve"> c) </w:t>
+      </w:r>
+      <w:r>
+        <w:rPr>
+          <w:rFonts w:cs="Times New Roman"/>
+          <w:i/>
+          <w:iCs/>
+        </w:rPr>
+        <w:t>→</w:t>
+      </w:r>
+      <w:r>
+        <w:rPr>
+          <w:rFonts w:ascii="Adobe Garamond Pro" w:hAnsi="Adobe Garamond Pro"/>
+          <w:i/>
+          <w:iCs/>
+        </w:rPr>
+        <w:t xml:space="preserve"> b </w:t>
+      </w:r>
+      <w:r>
+        <w:rPr>
+          <w:rFonts w:cs="Times New Roman"/>
+          <w:i/>
+          <w:iCs/>
+        </w:rPr>
+        <w:t>→</w:t>
+      </w:r>
+      <w:r>
+        <w:rPr>
+          <w:rFonts w:ascii="Adobe Garamond Pro" w:hAnsi="Adobe Garamond Pro"/>
+          <w:i/>
+          <w:iCs/>
+        </w:rPr>
+        <w:t xml:space="preserve"> a </w:t>
+      </w:r>
+      <w:r>
+        <w:rPr>
+          <w:rFonts w:cs="Times New Roman"/>
+          <w:i/>
+          <w:iCs/>
+        </w:rPr>
+        <w:t>→</w:t>
+      </w:r>
+      <w:r>
+        <w:rPr>
+          <w:rFonts w:ascii="Adobe Garamond Pro" w:hAnsi="Adobe Garamond Pro"/>
+          <w:i/>
+          <w:iCs/>
+        </w:rPr>
+        <w:t xml:space="preserve"> c</w:t>
+      </w:r>
+    </w:p>
+    <w:p>
+      <w:pPr>
+        <w:spacing w:after="0"/>
+        <w:rPr>
+          <w:rFonts w:ascii="Adobe Garamond Pro" w:hAnsi="Adobe Garamond Pro"/>
+          <w:iCs/>
+        </w:rPr>
+      </w:pPr>
+      <w:r>
+        <w:rPr>
+          <w:rFonts w:ascii="Adobe Garamond Pro" w:hAnsi="Adobe Garamond Pro"/>
+          <w:iCs/>
+        </w:rPr>
+        <w:t>This means flip' is a function that can be called with 3 params ( first param is a function) and that would return a value such that f is applied with its parameters reversed</w:t>
+      </w:r>
+    </w:p>
+    <w:p>
+      <w:pPr>
+        <w:spacing w:after="0"/>
+        <w:rPr>
+          <w:rFonts w:ascii="Adobe Garamond Pro" w:hAnsi="Adobe Garamond Pro"/>
+          <w:iCs/>
+        </w:rPr>
+      </w:pPr>
+      <w:r>
+        <w:rPr>
+          <w:rFonts w:ascii="Adobe Garamond Pro" w:hAnsi="Adobe Garamond Pro"/>
+          <w:iCs/>
+        </w:rPr>
+        <w:tab/>
+      </w:r>
+      <w:r>
+        <w:rPr>
+          <w:rFonts w:ascii="Adobe Garamond Pro" w:hAnsi="Adobe Garamond Pro"/>
+          <w:i/>
+          <w:iCs/>
+        </w:rPr>
+        <w:t>flip' f x y = f y x</w:t>
+      </w:r>
+    </w:p>
+    <w:p>
+      <w:pPr>
+        <w:spacing w:after="0"/>
+        <w:rPr>
+          <w:rFonts w:ascii="Adobe Garamond Pro" w:hAnsi="Adobe Garamond Pro"/>
+          <w:iCs/>
+        </w:rPr>
+      </w:pPr>
+      <w:r>
+        <w:rPr>
+          <w:rFonts w:ascii="Adobe Garamond Pro" w:hAnsi="Adobe Garamond Pro"/>
+          <w:iCs/>
+        </w:rPr>
+        <w:t>This works, since, if we call flip' with just one parameter (function f), it returns a partial function, which is exactly what we need flip' to do.</w:t>
+      </w:r>
+    </w:p>
+    <w:p>
+      <w:pPr>
+        <w:spacing w:after="0"/>
+        <w:rPr>
+          <w:rFonts w:ascii="Adobe Garamond Pro" w:hAnsi="Adobe Garamond Pro"/>
+          <w:iCs/>
+        </w:rPr>
+      </w:pPr>
+    </w:p>
+    <w:p>
+      <w:pPr>
+        <w:spacing w:after="0"/>
+        <w:rPr>
+          <w:rFonts w:ascii="Adobe Garamond Pro" w:hAnsi="Adobe Garamond Pro"/>
+          <w:iCs/>
+        </w:rPr>
+      </w:pPr>
+      <w:r>
+        <w:rPr>
+          <w:rFonts w:ascii="Adobe Garamond Pro" w:hAnsi="Adobe Garamond Pro"/>
+          <w:b/>
+          <w:bCs/>
+          <w:iCs/>
+        </w:rPr>
+        <w:t xml:space="preserve">or </w:t>
+      </w:r>
+      <w:r>
+        <w:rPr>
+          <w:rFonts w:ascii="Adobe Garamond Pro" w:hAnsi="Adobe Garamond Pro"/>
+          <w:iCs/>
+        </w:rPr>
+        <w:t>function in haskell takes a list of boolean values as input and returns a Bool as output.</w:t>
+      </w:r>
+    </w:p>
+    <w:p>
+      <w:pPr>
+        <w:spacing w:after="0"/>
+        <w:rPr>
+          <w:rFonts w:ascii="Adobe Garamond Pro" w:hAnsi="Adobe Garamond Pro"/>
+          <w:iCs/>
+        </w:rPr>
+      </w:pPr>
+    </w:p>
+    <w:p>
+      <w:pPr>
+        <w:suppressAutoHyphens w:val="0"/>
+        <w:textAlignment w:val="auto"/>
+        <w:rPr>
+          <w:rFonts w:ascii="Adobe Garamond Pro" w:hAnsi="Adobe Garamond Pro"/>
+          <w:iCs/>
+        </w:rPr>
+      </w:pPr>
+      <w:r>
+        <w:rPr>
+          <w:rFonts w:ascii="Adobe Garamond Pro" w:hAnsi="Adobe Garamond Pro"/>
+          <w:iCs/>
+        </w:rPr>
+        <w:br w:type="page"/>
+      </w:r>
+    </w:p>
+    <w:p>
+      <w:pPr>
+        <w:spacing w:after="0"/>
+        <w:rPr>
+          <w:rFonts w:ascii="Adobe Garamond Pro" w:hAnsi="Adobe Garamond Pro"/>
+          <w:iCs/>
+        </w:rPr>
+      </w:pPr>
+      <w:r>
+        <w:rPr>
+          <w:rFonts w:ascii="Adobe Garamond Pro" w:hAnsi="Adobe Garamond Pro"/>
+          <w:iCs/>
+        </w:rPr>
+        <w:lastRenderedPageBreak/>
+        <w:t>MODULES</w:t>
+      </w:r>
+    </w:p>
+    <w:p>
+      <w:pPr>
+        <w:spacing w:after="0"/>
+        <w:rPr>
+          <w:rFonts w:ascii="Adobe Garamond Pro" w:hAnsi="Adobe Garamond Pro"/>
+          <w:iCs/>
+        </w:rPr>
+      </w:pPr>
+    </w:p>
+    <w:p>
+      <w:pPr>
+        <w:spacing w:after="0"/>
+        <w:rPr>
+          <w:rFonts w:ascii="Adobe Garamond Pro" w:hAnsi="Adobe Garamond Pro"/>
+          <w:iCs/>
+        </w:rPr>
+      </w:pPr>
+      <w:r>
+        <w:rPr>
+          <w:rFonts w:ascii="Adobe Garamond Pro" w:hAnsi="Adobe Garamond Pro"/>
+          <w:iCs/>
+        </w:rPr>
+        <w:t xml:space="preserve">Haskell standard library is split into </w:t>
+      </w:r>
+      <w:r>
+        <w:rPr>
+          <w:rFonts w:ascii="Adobe Garamond Pro" w:hAnsi="Adobe Garamond Pro"/>
+          <w:i/>
+          <w:iCs/>
+        </w:rPr>
+        <w:t>modules</w:t>
+      </w:r>
+      <w:r>
+        <w:rPr>
+          <w:rFonts w:ascii="Adobe Garamond Pro" w:hAnsi="Adobe Garamond Pro"/>
+          <w:iCs/>
+        </w:rPr>
+        <w:t>. A module can be imported in current script by</w:t>
+      </w:r>
+    </w:p>
+    <w:p>
+      <w:pPr>
+        <w:spacing w:after="0"/>
+        <w:rPr>
+          <w:rFonts w:ascii="Adobe Garamond Pro" w:hAnsi="Adobe Garamond Pro"/>
+          <w:iCs/>
+        </w:rPr>
+      </w:pPr>
+      <w:r>
+        <w:rPr>
+          <w:rFonts w:ascii="Adobe Garamond Pro" w:hAnsi="Adobe Garamond Pro"/>
+          <w:i/>
+          <w:iCs/>
+        </w:rPr>
+        <w:t>import &lt;module-name&gt;</w:t>
+      </w:r>
+    </w:p>
+    <w:p>
+      <w:pPr>
+        <w:spacing w:after="0"/>
+        <w:rPr>
+          <w:rFonts w:ascii="Adobe Garamond Pro" w:hAnsi="Adobe Garamond Pro"/>
+          <w:iCs/>
+        </w:rPr>
+      </w:pPr>
+      <w:r>
+        <w:rPr>
+          <w:rFonts w:ascii="Adobe Garamond Pro" w:hAnsi="Adobe Garamond Pro"/>
+          <w:iCs/>
+        </w:rPr>
+        <w:t xml:space="preserve">All the functions used so far were a part of </w:t>
+      </w:r>
+      <w:r>
+        <w:rPr>
+          <w:rFonts w:ascii="Adobe Garamond Pro" w:hAnsi="Adobe Garamond Pro"/>
+          <w:i/>
+          <w:iCs/>
+        </w:rPr>
+        <w:t>Prelude</w:t>
+      </w:r>
+      <w:r>
+        <w:rPr>
+          <w:rFonts w:ascii="Adobe Garamond Pro" w:hAnsi="Adobe Garamond Pro"/>
+          <w:iCs/>
+        </w:rPr>
+        <w:t xml:space="preserve"> module. They are imported by default when ghci is fired up.</w:t>
+      </w:r>
+    </w:p>
+    <w:p>
+      <w:pPr>
+        <w:spacing w:after="0"/>
+        <w:rPr>
+          <w:rFonts w:ascii="Adobe Garamond Pro" w:hAnsi="Adobe Garamond Pro"/>
+          <w:iCs/>
+        </w:rPr>
+      </w:pPr>
+      <w:r>
+        <w:rPr>
+          <w:rFonts w:ascii="Adobe Garamond Pro" w:hAnsi="Adobe Garamond Pro"/>
+          <w:iCs/>
+        </w:rPr>
+        <w:t>When in ghci, modules can be imported by</w:t>
+      </w:r>
+    </w:p>
+    <w:p>
+      <w:pPr>
+        <w:spacing w:after="0"/>
+        <w:rPr>
+          <w:rFonts w:ascii="Adobe Garamond Pro" w:hAnsi="Adobe Garamond Pro"/>
+          <w:i/>
+          <w:iCs/>
+        </w:rPr>
+      </w:pPr>
+      <w:r>
+        <w:rPr>
+          <w:rFonts w:ascii="Adobe Garamond Pro" w:hAnsi="Adobe Garamond Pro"/>
+          <w:i/>
+          <w:iCs/>
+        </w:rPr>
+        <w:t>&gt; :m + &lt;module-name&gt;</w:t>
+      </w:r>
+    </w:p>
+    <w:p>
+      <w:pPr>
+        <w:spacing w:after="0"/>
+        <w:rPr>
+          <w:rFonts w:ascii="Adobe Garamond Pro" w:hAnsi="Adobe Garamond Pro"/>
+          <w:iCs/>
+        </w:rPr>
+      </w:pPr>
+      <w:r>
+        <w:rPr>
+          <w:rFonts w:ascii="Adobe Garamond Pro" w:hAnsi="Adobe Garamond Pro"/>
+          <w:iCs/>
+        </w:rPr>
+        <w:t>This imports all functions in the module in a global namespace.</w:t>
+      </w:r>
+    </w:p>
+    <w:p>
+      <w:pPr>
+        <w:spacing w:after="0"/>
+        <w:rPr>
+          <w:rFonts w:ascii="Adobe Garamond Pro" w:hAnsi="Adobe Garamond Pro"/>
+          <w:iCs/>
+        </w:rPr>
+      </w:pPr>
+    </w:p>
+    <w:p>
+      <w:pPr>
+        <w:spacing w:after="0"/>
+        <w:rPr>
+          <w:rFonts w:ascii="Adobe Garamond Pro" w:hAnsi="Adobe Garamond Pro"/>
+          <w:iCs/>
+        </w:rPr>
+      </w:pPr>
+      <w:r>
+        <w:rPr>
+          <w:rFonts w:ascii="Adobe Garamond Pro" w:hAnsi="Adobe Garamond Pro"/>
+          <w:i/>
+          <w:iCs/>
+        </w:rPr>
+        <w:t>nub</w:t>
+      </w:r>
+      <w:r>
+        <w:rPr>
+          <w:rFonts w:ascii="Adobe Garamond Pro" w:hAnsi="Adobe Garamond Pro"/>
+          <w:iCs/>
+        </w:rPr>
+        <w:t xml:space="preserve"> function in Data.List module removes duplicates in a list. It only keeps the first element and removes the rest.</w:t>
+      </w:r>
+    </w:p>
+    <w:p>
+      <w:pPr>
+        <w:spacing w:after="0"/>
+        <w:rPr>
+          <w:rFonts w:ascii="Adobe Garamond Pro" w:hAnsi="Adobe Garamond Pro"/>
+          <w:iCs/>
+        </w:rPr>
+      </w:pPr>
+    </w:p>
+    <w:p>
+      <w:pPr>
+        <w:spacing w:after="0"/>
+        <w:rPr>
+          <w:rFonts w:ascii="Adobe Garamond Pro" w:hAnsi="Adobe Garamond Pro"/>
+          <w:iCs/>
+        </w:rPr>
+      </w:pPr>
+      <w:r>
+        <w:rPr>
+          <w:rFonts w:ascii="Adobe Garamond Pro" w:hAnsi="Adobe Garamond Pro"/>
+          <w:iCs/>
+        </w:rPr>
+        <w:t>To import all the functions in a module, except a few, use</w:t>
+      </w:r>
+    </w:p>
+    <w:p>
+      <w:pPr>
+        <w:spacing w:after="0"/>
+        <w:rPr>
+          <w:rFonts w:ascii="Adobe Garamond Pro" w:hAnsi="Adobe Garamond Pro"/>
+          <w:iCs/>
+        </w:rPr>
+      </w:pPr>
+      <w:r>
+        <w:rPr>
+          <w:rFonts w:ascii="Adobe Garamond Pro" w:hAnsi="Adobe Garamond Pro"/>
+          <w:iCs/>
+        </w:rPr>
+        <w:t>&gt; import Data.List hiding (nub)</w:t>
+      </w:r>
+    </w:p>
+    <w:p>
+      <w:pPr>
+        <w:spacing w:after="0"/>
+        <w:rPr>
+          <w:rFonts w:ascii="Adobe Garamond Pro" w:hAnsi="Adobe Garamond Pro"/>
+          <w:iCs/>
+        </w:rPr>
+      </w:pPr>
+    </w:p>
+    <w:p>
+      <w:pPr>
+        <w:spacing w:after="0"/>
+        <w:rPr>
+          <w:rFonts w:ascii="Adobe Garamond Pro" w:hAnsi="Adobe Garamond Pro"/>
+          <w:iCs/>
+        </w:rPr>
+      </w:pPr>
+      <w:r>
+        <w:rPr>
+          <w:rFonts w:ascii="Adobe Garamond Pro" w:hAnsi="Adobe Garamond Pro"/>
+          <w:iCs/>
+        </w:rPr>
+        <w:t xml:space="preserve">If you don’t want to pollute the global namespace by imports, use </w:t>
+      </w:r>
+      <w:r>
+        <w:rPr>
+          <w:rFonts w:ascii="Adobe Garamond Pro" w:hAnsi="Adobe Garamond Pro"/>
+          <w:i/>
+          <w:iCs/>
+        </w:rPr>
+        <w:t>qualified</w:t>
+      </w:r>
+      <w:r>
+        <w:rPr>
+          <w:rFonts w:ascii="Adobe Garamond Pro" w:hAnsi="Adobe Garamond Pro"/>
+          <w:iCs/>
+        </w:rPr>
+        <w:t xml:space="preserve"> imports as follows</w:t>
+      </w:r>
+    </w:p>
+    <w:p>
+      <w:pPr>
+        <w:spacing w:after="0"/>
+        <w:rPr>
+          <w:rFonts w:ascii="Adobe Garamond Pro" w:hAnsi="Adobe Garamond Pro"/>
+          <w:iCs/>
+        </w:rPr>
+      </w:pPr>
+      <w:r>
+        <w:rPr>
+          <w:rFonts w:ascii="Adobe Garamond Pro" w:hAnsi="Adobe Garamond Pro"/>
+          <w:iCs/>
+        </w:rPr>
+        <w:t>&gt; import qualified Data.List</w:t>
+      </w:r>
+    </w:p>
+    <w:p>
+      <w:pPr>
+        <w:spacing w:after="0"/>
+        <w:rPr>
+          <w:rFonts w:ascii="Adobe Garamond Pro" w:hAnsi="Adobe Garamond Pro"/>
+          <w:iCs/>
+        </w:rPr>
+      </w:pPr>
+      <w:r>
+        <w:rPr>
+          <w:rFonts w:ascii="Adobe Garamond Pro" w:hAnsi="Adobe Garamond Pro"/>
+          <w:iCs/>
+        </w:rPr>
+        <w:t xml:space="preserve">This means that each function in Data.List has to be prefixed by </w:t>
+      </w:r>
+      <w:r>
+        <w:rPr>
+          <w:rFonts w:ascii="Adobe Garamond Pro" w:hAnsi="Adobe Garamond Pro"/>
+          <w:i/>
+          <w:iCs/>
+        </w:rPr>
+        <w:t>Data.List.</w:t>
+      </w:r>
+    </w:p>
+    <w:p>
+      <w:pPr>
+        <w:spacing w:after="0"/>
+        <w:rPr>
+          <w:rFonts w:ascii="Adobe Garamond Pro" w:hAnsi="Adobe Garamond Pro"/>
+          <w:iCs/>
+        </w:rPr>
+      </w:pPr>
+      <w:r>
+        <w:rPr>
+          <w:rFonts w:ascii="Adobe Garamond Pro" w:hAnsi="Adobe Garamond Pro"/>
+          <w:iCs/>
+        </w:rPr>
+        <w:t>However, there’s a better way to do this, if writing Data.List everytime seems too verbose</w:t>
+      </w:r>
+    </w:p>
+    <w:p>
+      <w:pPr>
+        <w:spacing w:after="0"/>
+        <w:rPr>
+          <w:rFonts w:ascii="Adobe Garamond Pro" w:hAnsi="Adobe Garamond Pro"/>
+          <w:iCs/>
+        </w:rPr>
+      </w:pPr>
+      <w:r>
+        <w:rPr>
+          <w:rFonts w:ascii="Adobe Garamond Pro" w:hAnsi="Adobe Garamond Pro"/>
+          <w:iCs/>
+        </w:rPr>
+        <w:t>&gt; import qualified Data.List as M</w:t>
+      </w:r>
+    </w:p>
+    <w:p>
+      <w:pPr>
+        <w:spacing w:after="0"/>
+        <w:rPr>
+          <w:rFonts w:ascii="Adobe Garamond Pro" w:hAnsi="Adobe Garamond Pro"/>
+          <w:iCs/>
+        </w:rPr>
+      </w:pPr>
+      <w:r>
+        <w:rPr>
+          <w:rFonts w:ascii="Adobe Garamond Pro" w:hAnsi="Adobe Garamond Pro"/>
+          <w:iCs/>
+        </w:rPr>
+        <w:t>Now functions like nub can be called as</w:t>
+      </w:r>
+    </w:p>
+    <w:p>
+      <w:pPr>
+        <w:spacing w:after="0"/>
+        <w:rPr>
+          <w:rFonts w:ascii="Adobe Garamond Pro" w:hAnsi="Adobe Garamond Pro"/>
+          <w:iCs/>
+        </w:rPr>
+      </w:pPr>
+      <w:r>
+        <w:rPr>
+          <w:rFonts w:ascii="Adobe Garamond Pro" w:hAnsi="Adobe Garamond Pro"/>
+          <w:iCs/>
+        </w:rPr>
+        <w:t>&gt; M.nub [1,2,2,23]</w:t>
+      </w:r>
+    </w:p>
+    <w:p>
+      <w:pPr>
+        <w:spacing w:after="0"/>
+        <w:rPr>
+          <w:rFonts w:ascii="Adobe Garamond Pro" w:hAnsi="Adobe Garamond Pro"/>
+          <w:iCs/>
+        </w:rPr>
+      </w:pPr>
+    </w:p>
+    <w:p>
+      <w:pPr>
+        <w:spacing w:after="0"/>
+        <w:rPr>
+          <w:rFonts w:ascii="Adobe Garamond Pro" w:hAnsi="Adobe Garamond Pro"/>
+          <w:iCs/>
+        </w:rPr>
+      </w:pPr>
+      <w:r>
+        <w:rPr>
+          <w:rFonts w:ascii="Adobe Garamond Pro" w:hAnsi="Adobe Garamond Pro"/>
+          <w:iCs/>
+        </w:rPr>
+        <w:t xml:space="preserve">Similar to </w:t>
+      </w:r>
+      <w:r>
+        <w:rPr>
+          <w:rFonts w:ascii="Adobe Garamond Pro" w:hAnsi="Adobe Garamond Pro"/>
+          <w:i/>
+          <w:iCs/>
+        </w:rPr>
+        <w:t>or</w:t>
+      </w:r>
+      <w:r>
+        <w:rPr>
+          <w:rFonts w:ascii="Adobe Garamond Pro" w:hAnsi="Adobe Garamond Pro"/>
+          <w:iCs/>
+        </w:rPr>
+        <w:t xml:space="preserve">, </w:t>
+      </w:r>
+      <w:r>
+        <w:rPr>
+          <w:rFonts w:ascii="Adobe Garamond Pro" w:hAnsi="Adobe Garamond Pro"/>
+          <w:i/>
+          <w:iCs/>
+        </w:rPr>
+        <w:t>and</w:t>
+      </w:r>
+      <w:r>
+        <w:rPr>
+          <w:rFonts w:ascii="Adobe Garamond Pro" w:hAnsi="Adobe Garamond Pro"/>
+          <w:iCs/>
+        </w:rPr>
+        <w:t xml:space="preserve"> also takes a predicate and a list and checks if all of the resulting Booleans are true.</w:t>
+      </w:r>
+    </w:p>
+    <w:p>
+      <w:pPr>
+        <w:spacing w:after="0"/>
+        <w:rPr>
+          <w:rFonts w:ascii="Adobe Garamond Pro" w:hAnsi="Adobe Garamond Pro"/>
+          <w:iCs/>
+        </w:rPr>
+      </w:pPr>
+      <w:r>
+        <w:rPr>
+          <w:rFonts w:ascii="Adobe Garamond Pro" w:hAnsi="Adobe Garamond Pro"/>
+          <w:iCs/>
+        </w:rPr>
+        <w:t>&gt; and (==4) [4,8 `div` 2]</w:t>
+      </w:r>
+    </w:p>
+    <w:p>
+      <w:pPr>
+        <w:spacing w:after="0"/>
+        <w:rPr>
+          <w:rFonts w:ascii="Adobe Garamond Pro" w:hAnsi="Adobe Garamond Pro"/>
+          <w:iCs/>
+        </w:rPr>
+      </w:pPr>
+      <w:r>
+        <w:rPr>
+          <w:rFonts w:ascii="Adobe Garamond Pro" w:hAnsi="Adobe Garamond Pro"/>
+          <w:iCs/>
+        </w:rPr>
+        <w:t>True</w:t>
+      </w:r>
+    </w:p>
+    <w:p>
+      <w:pPr>
+        <w:spacing w:after="0"/>
+        <w:rPr>
+          <w:rFonts w:ascii="Adobe Garamond Pro" w:hAnsi="Adobe Garamond Pro"/>
+          <w:iCs/>
+        </w:rPr>
+      </w:pPr>
+      <w:r>
+        <w:rPr>
+          <w:rFonts w:ascii="Adobe Garamond Pro" w:hAnsi="Adobe Garamond Pro"/>
+          <w:iCs/>
+        </w:rPr>
+        <w:t>Other such functions are</w:t>
+      </w:r>
+    </w:p>
+    <w:p>
+      <w:pPr>
+        <w:spacing w:after="0"/>
+        <w:rPr>
+          <w:rFonts w:ascii="Adobe Garamond Pro" w:hAnsi="Adobe Garamond Pro"/>
+          <w:iCs/>
+        </w:rPr>
+      </w:pPr>
+      <w:r>
+        <w:rPr>
+          <w:rFonts w:ascii="Adobe Garamond Pro" w:hAnsi="Adobe Garamond Pro"/>
+          <w:iCs/>
+        </w:rPr>
+        <w:t>&gt; any (==4) [1,2,3,4,5]</w:t>
+      </w:r>
+    </w:p>
+    <w:p>
+      <w:pPr>
+        <w:spacing w:after="0"/>
+        <w:rPr>
+          <w:rFonts w:ascii="Adobe Garamond Pro" w:hAnsi="Adobe Garamond Pro"/>
+          <w:iCs/>
+        </w:rPr>
+      </w:pPr>
+      <w:r>
+        <w:rPr>
+          <w:rFonts w:ascii="Adobe Garamond Pro" w:hAnsi="Adobe Garamond Pro"/>
+          <w:iCs/>
+        </w:rPr>
+        <w:t>True</w:t>
+      </w:r>
+    </w:p>
+    <w:p>
+      <w:pPr>
+        <w:spacing w:after="0"/>
+        <w:rPr>
+          <w:rFonts w:ascii="Adobe Garamond Pro" w:hAnsi="Adobe Garamond Pro"/>
+          <w:iCs/>
+        </w:rPr>
+      </w:pPr>
+      <w:r>
+        <w:rPr>
+          <w:rFonts w:ascii="Adobe Garamond Pro" w:hAnsi="Adobe Garamond Pro"/>
+          <w:iCs/>
+        </w:rPr>
+        <w:t>&gt; all (&gt;4) [6,7,8]</w:t>
+      </w:r>
+    </w:p>
+    <w:p>
+      <w:pPr>
+        <w:spacing w:after="0"/>
+        <w:rPr>
+          <w:rFonts w:ascii="Adobe Garamond Pro" w:hAnsi="Adobe Garamond Pro"/>
+          <w:iCs/>
+        </w:rPr>
+      </w:pPr>
+      <w:r>
+        <w:rPr>
+          <w:rFonts w:ascii="Adobe Garamond Pro" w:hAnsi="Adobe Garamond Pro"/>
+          <w:iCs/>
+        </w:rPr>
+        <w:t>True</w:t>
+      </w:r>
+    </w:p>
+    <w:p>
+      <w:pPr>
+        <w:spacing w:after="0"/>
+        <w:rPr>
+          <w:rFonts w:ascii="Adobe Garamond Pro" w:hAnsi="Adobe Garamond Pro"/>
+          <w:iCs/>
+        </w:rPr>
+      </w:pPr>
+    </w:p>
+    <w:p>
+      <w:pPr>
+        <w:spacing w:after="0"/>
+        <w:rPr>
+          <w:rFonts w:ascii="Adobe Garamond Pro" w:hAnsi="Adobe Garamond Pro"/>
+          <w:iCs/>
+        </w:rPr>
+      </w:pPr>
       <w:bookmarkStart w:id="0" w:name="_GoBack"/>
       <w:bookmarkEnd w:id="0"/>
-    </w:p>
-    <w:p>
-      <w:pPr>
-        <w:spacing w:after="0"/>
-        <w:rPr>
-          <w:rFonts w:ascii="Adobe Garamond Pro" w:hAnsi="Adobe Garamond Pro"/>
-          <w:iCs/>
-        </w:rPr>
-      </w:pPr>
-    </w:p>
-    <w:p>
-      <w:pPr>
-        <w:spacing w:after="0"/>
-        <w:rPr>
-          <w:rFonts w:ascii="Adobe Garamond Pro" w:hAnsi="Adobe Garamond Pro"/>
-          <w:iCs/>
-        </w:rPr>
-      </w:pPr>
-    </w:p>
-    <w:p>
-      <w:pPr>
-        <w:spacing w:after="0"/>
-        <w:rPr>
-          <w:rFonts w:ascii="Adobe Garamond Pro" w:hAnsi="Adobe Garamond Pro"/>
-          <w:iCs/>
-        </w:rPr>
-      </w:pPr>
-    </w:p>
-    <w:p>
-      <w:pPr>
-        <w:spacing w:after="0"/>
-        <w:rPr>
-          <w:rFonts w:ascii="Adobe Garamond Pro" w:hAnsi="Adobe Garamond Pro"/>
-          <w:iCs/>
-        </w:rPr>
-      </w:pPr>
-    </w:p>
-    <w:p>
-      <w:pPr>
-        <w:rPr>
-          <w:rFonts w:ascii="Adobe Garamond Pro" w:hAnsi="Adobe Garamond Pro"/>
-          <w:iCs/>
-        </w:rPr>
-      </w:pPr>
     </w:p>
     <w:sectPr>
       <w:pgSz w:w="11906" w:h="16838"/>
@@ -2557,7 +3570,6 @@
   <w:style w:type="character" w:default="1" w:styleId="DefaultParagraphFont">
     <w:name w:val="Default Paragraph Font"/>
     <w:uiPriority w:val="1"/>
-    <w:semiHidden/>
     <w:unhideWhenUsed/>
   </w:style>
   <w:style w:type="table" w:default="1" w:styleId="TableNormal">

</xml_diff>

<commit_message>
SOme more functions and more text
</commit_message>
<xml_diff>
--- a/haskell.docx
+++ b/haskell.docx
@@ -3030,6 +3030,433 @@
           <w:iCs/>
         </w:rPr>
       </w:pPr>
+      <w:r>
+        <w:rPr>
+          <w:rFonts w:ascii="Adobe Garamond Pro" w:hAnsi="Adobe Garamond Pro"/>
+          <w:iCs/>
+        </w:rPr>
+        <w:t>&gt; intersperse 1 [2,3,4]</w:t>
+      </w:r>
+    </w:p>
+    <w:p>
+      <w:pPr>
+        <w:spacing w:after="0"/>
+        <w:rPr>
+          <w:rFonts w:ascii="Adobe Garamond Pro" w:hAnsi="Adobe Garamond Pro"/>
+          <w:iCs/>
+        </w:rPr>
+      </w:pPr>
+      <w:r>
+        <w:rPr>
+          <w:rFonts w:ascii="Adobe Garamond Pro" w:hAnsi="Adobe Garamond Pro"/>
+          <w:iCs/>
+        </w:rPr>
+        <w:t>[2,1,3,1,4]</w:t>
+      </w:r>
+    </w:p>
+    <w:p>
+      <w:pPr>
+        <w:spacing w:after="0"/>
+        <w:rPr>
+          <w:rFonts w:ascii="Adobe Garamond Pro" w:hAnsi="Adobe Garamond Pro"/>
+          <w:iCs/>
+        </w:rPr>
+      </w:pPr>
+      <w:r>
+        <w:rPr>
+          <w:rFonts w:ascii="Adobe Garamond Pro" w:hAnsi="Adobe Garamond Pro"/>
+          <w:iCs/>
+        </w:rPr>
+        <w:t>Adds the first parameter between every 2 consecutive elements of supplied list.</w:t>
+      </w:r>
+    </w:p>
+    <w:p>
+      <w:pPr>
+        <w:spacing w:after="0"/>
+        <w:rPr>
+          <w:rFonts w:ascii="Adobe Garamond Pro" w:hAnsi="Adobe Garamond Pro"/>
+          <w:iCs/>
+        </w:rPr>
+      </w:pPr>
+    </w:p>
+    <w:p>
+      <w:pPr>
+        <w:spacing w:after="0"/>
+        <w:rPr>
+          <w:rFonts w:ascii="Adobe Garamond Pro" w:hAnsi="Adobe Garamond Pro"/>
+          <w:iCs/>
+        </w:rPr>
+      </w:pPr>
+      <w:r>
+        <w:rPr>
+          <w:rFonts w:ascii="Adobe Garamond Pro" w:hAnsi="Adobe Garamond Pro"/>
+          <w:iCs/>
+        </w:rPr>
+        <w:t>&gt; intercalate “ “ [“Hey”, “There”]</w:t>
+      </w:r>
+    </w:p>
+    <w:p>
+      <w:pPr>
+        <w:spacing w:after="0"/>
+        <w:rPr>
+          <w:rFonts w:ascii="Adobe Garamond Pro" w:hAnsi="Adobe Garamond Pro"/>
+          <w:iCs/>
+        </w:rPr>
+      </w:pPr>
+      <w:r>
+        <w:rPr>
+          <w:rFonts w:ascii="Adobe Garamond Pro" w:hAnsi="Adobe Garamond Pro"/>
+          <w:iCs/>
+        </w:rPr>
+        <w:t>“Hey There”</w:t>
+      </w:r>
+    </w:p>
+    <w:p>
+      <w:pPr>
+        <w:spacing w:after="0"/>
+        <w:rPr>
+          <w:rFonts w:ascii="Adobe Garamond Pro" w:hAnsi="Adobe Garamond Pro"/>
+          <w:iCs/>
+        </w:rPr>
+      </w:pPr>
+      <w:r>
+        <w:rPr>
+          <w:rFonts w:ascii="Adobe Garamond Pro" w:hAnsi="Adobe Garamond Pro"/>
+          <w:iCs/>
+        </w:rPr>
+        <w:t>Inserts first parameter (a list) between elements of a nested list, and then flattens the resulting list.</w:t>
+      </w:r>
+    </w:p>
+    <w:p>
+      <w:pPr>
+        <w:spacing w:after="0"/>
+        <w:rPr>
+          <w:rFonts w:ascii="Adobe Garamond Pro" w:hAnsi="Adobe Garamond Pro"/>
+          <w:iCs/>
+        </w:rPr>
+      </w:pPr>
+    </w:p>
+    <w:p>
+      <w:pPr>
+        <w:spacing w:after="0"/>
+        <w:rPr>
+          <w:rFonts w:ascii="Adobe Garamond Pro" w:hAnsi="Adobe Garamond Pro"/>
+          <w:iCs/>
+        </w:rPr>
+      </w:pPr>
+      <w:r>
+        <w:rPr>
+          <w:rFonts w:ascii="Adobe Garamond Pro" w:hAnsi="Adobe Garamond Pro"/>
+          <w:iCs/>
+        </w:rPr>
+        <w:t>&gt; concat [“foo”, “bar”, “baz”]</w:t>
+      </w:r>
+    </w:p>
+    <w:p>
+      <w:pPr>
+        <w:spacing w:after="0"/>
+        <w:rPr>
+          <w:rFonts w:ascii="Adobe Garamond Pro" w:hAnsi="Adobe Garamond Pro"/>
+          <w:iCs/>
+        </w:rPr>
+      </w:pPr>
+      <w:r>
+        <w:rPr>
+          <w:rFonts w:ascii="Adobe Garamond Pro" w:hAnsi="Adobe Garamond Pro"/>
+          <w:iCs/>
+        </w:rPr>
+        <w:t>“foobarbaz”</w:t>
+      </w:r>
+    </w:p>
+    <w:p>
+      <w:pPr>
+        <w:spacing w:after="0"/>
+        <w:rPr>
+          <w:rFonts w:ascii="Adobe Garamond Pro" w:hAnsi="Adobe Garamond Pro"/>
+          <w:iCs/>
+        </w:rPr>
+      </w:pPr>
+      <w:r>
+        <w:rPr>
+          <w:rFonts w:ascii="Adobe Garamond Pro" w:hAnsi="Adobe Garamond Pro"/>
+          <w:iCs/>
+        </w:rPr>
+        <w:t>Flattens a list of lists into a list.</w:t>
+      </w:r>
+    </w:p>
+    <w:p>
+      <w:pPr>
+        <w:spacing w:after="0"/>
+        <w:rPr>
+          <w:rFonts w:ascii="Adobe Garamond Pro" w:hAnsi="Adobe Garamond Pro"/>
+          <w:iCs/>
+        </w:rPr>
+      </w:pPr>
+      <w:r>
+        <w:rPr>
+          <w:rFonts w:ascii="Adobe Garamond Pro" w:hAnsi="Adobe Garamond Pro"/>
+          <w:iCs/>
+        </w:rPr>
+        <w:lastRenderedPageBreak/>
+        <w:t>&gt; :t concatMap :: (a -&gt; [a]) -&gt; [a] -&gt; [a]</w:t>
+      </w:r>
+    </w:p>
+    <w:p>
+      <w:pPr>
+        <w:spacing w:after="0"/>
+        <w:rPr>
+          <w:rFonts w:ascii="Adobe Garamond Pro" w:hAnsi="Adobe Garamond Pro"/>
+          <w:iCs/>
+        </w:rPr>
+      </w:pPr>
+      <w:r>
+        <w:rPr>
+          <w:rFonts w:ascii="Adobe Garamond Pro" w:hAnsi="Adobe Garamond Pro"/>
+          <w:iCs/>
+        </w:rPr>
+        <w:t>It first applies a function of type (a -&gt; [a]) to a list. This creates a nested list, and then flattens the resulting nested list using concat.</w:t>
+      </w:r>
+    </w:p>
+    <w:p>
+      <w:pPr>
+        <w:spacing w:after="0"/>
+        <w:rPr>
+          <w:rFonts w:ascii="Adobe Garamond Pro" w:hAnsi="Adobe Garamond Pro"/>
+          <w:iCs/>
+        </w:rPr>
+      </w:pPr>
+      <w:r>
+        <w:rPr>
+          <w:rFonts w:ascii="Adobe Garamond Pro" w:hAnsi="Adobe Garamond Pro"/>
+          <w:iCs/>
+        </w:rPr>
+        <w:t xml:space="preserve">In essence, this is same as </w:t>
+      </w:r>
+      <w:r>
+        <w:rPr>
+          <w:rFonts w:ascii="Adobe Garamond Pro" w:hAnsi="Adobe Garamond Pro"/>
+          <w:i/>
+          <w:iCs/>
+        </w:rPr>
+        <w:t>concat.(map f)</w:t>
+      </w:r>
+    </w:p>
+    <w:p>
+      <w:pPr>
+        <w:spacing w:after="0"/>
+        <w:rPr>
+          <w:rFonts w:ascii="Adobe Garamond Pro" w:hAnsi="Adobe Garamond Pro"/>
+          <w:iCs/>
+        </w:rPr>
+      </w:pPr>
+    </w:p>
+    <w:p>
+      <w:pPr>
+        <w:spacing w:after="0"/>
+        <w:rPr>
+          <w:rFonts w:ascii="Adobe Garamond Pro" w:hAnsi="Adobe Garamond Pro"/>
+          <w:iCs/>
+        </w:rPr>
+      </w:pPr>
+      <w:r>
+        <w:rPr>
+          <w:rFonts w:ascii="Adobe Garamond Pro" w:hAnsi="Adobe Garamond Pro"/>
+          <w:iCs/>
+        </w:rPr>
+        <w:t>&gt; splitAt 3 “Kaustubh”</w:t>
+      </w:r>
+    </w:p>
+    <w:p>
+      <w:pPr>
+        <w:spacing w:after="0"/>
+        <w:rPr>
+          <w:rFonts w:ascii="Adobe Garamond Pro" w:hAnsi="Adobe Garamond Pro"/>
+          <w:iCs/>
+        </w:rPr>
+      </w:pPr>
+      <w:r>
+        <w:rPr>
+          <w:rFonts w:ascii="Adobe Garamond Pro" w:hAnsi="Adobe Garamond Pro"/>
+          <w:iCs/>
+        </w:rPr>
+        <w:t>(“Kau”, “stubh”)</w:t>
+      </w:r>
+    </w:p>
+    <w:p>
+      <w:pPr>
+        <w:spacing w:after="0"/>
+        <w:rPr>
+          <w:rFonts w:ascii="Adobe Garamond Pro" w:hAnsi="Adobe Garamond Pro"/>
+          <w:iCs/>
+        </w:rPr>
+      </w:pPr>
+      <w:r>
+        <w:rPr>
+          <w:rFonts w:ascii="Adobe Garamond Pro" w:hAnsi="Adobe Garamond Pro"/>
+          <w:iCs/>
+        </w:rPr>
+        <w:t>It can take any numeric value as parameter.</w:t>
+      </w:r>
+    </w:p>
+    <w:p>
+      <w:pPr>
+        <w:spacing w:after="0"/>
+        <w:rPr>
+          <w:rFonts w:ascii="Adobe Garamond Pro" w:hAnsi="Adobe Garamond Pro"/>
+          <w:iCs/>
+        </w:rPr>
+      </w:pPr>
+    </w:p>
+    <w:p>
+      <w:pPr>
+        <w:spacing w:after="0"/>
+        <w:rPr>
+          <w:rFonts w:ascii="Adobe Garamond Pro" w:hAnsi="Adobe Garamond Pro"/>
+          <w:iCs/>
+        </w:rPr>
+      </w:pPr>
+      <w:r>
+        <w:rPr>
+          <w:rFonts w:ascii="Adobe Garamond Pro" w:hAnsi="Adobe Garamond Pro"/>
+          <w:iCs/>
+        </w:rPr>
+        <w:t>&gt; iterate (*2) 1</w:t>
+      </w:r>
+    </w:p>
+    <w:p>
+      <w:pPr>
+        <w:spacing w:after="0"/>
+        <w:rPr>
+          <w:rFonts w:ascii="Adobe Garamond Pro" w:hAnsi="Adobe Garamond Pro"/>
+          <w:iCs/>
+        </w:rPr>
+      </w:pPr>
+      <w:r>
+        <w:rPr>
+          <w:rFonts w:ascii="Adobe Garamond Pro" w:hAnsi="Adobe Garamond Pro"/>
+          <w:iCs/>
+        </w:rPr>
+        <w:t>[1,2,4,8,16…]</w:t>
+      </w:r>
+    </w:p>
+    <w:p>
+      <w:pPr>
+        <w:spacing w:after="0"/>
+        <w:rPr>
+          <w:rFonts w:ascii="Adobe Garamond Pro" w:hAnsi="Adobe Garamond Pro"/>
+          <w:iCs/>
+        </w:rPr>
+      </w:pPr>
+      <w:r>
+        <w:rPr>
+          <w:rFonts w:ascii="Adobe Garamond Pro" w:hAnsi="Adobe Garamond Pro"/>
+          <w:iCs/>
+        </w:rPr>
+        <w:t>This produces an infinite list. Takes a function and a starting value. Function is applied successively to result infinitely. Should be used in conjugation with take or takeWhile type functions.</w:t>
+      </w:r>
+    </w:p>
+    <w:p>
+      <w:pPr>
+        <w:spacing w:after="0"/>
+        <w:rPr>
+          <w:rFonts w:ascii="Adobe Garamond Pro" w:hAnsi="Adobe Garamond Pro"/>
+          <w:iCs/>
+        </w:rPr>
+      </w:pPr>
+    </w:p>
+    <w:p>
+      <w:pPr>
+        <w:spacing w:after="0"/>
+        <w:rPr>
+          <w:rFonts w:ascii="Adobe Garamond Pro" w:hAnsi="Adobe Garamond Pro"/>
+          <w:iCs/>
+        </w:rPr>
+      </w:pPr>
+      <w:r>
+        <w:rPr>
+          <w:rFonts w:ascii="Adobe Garamond Pro" w:hAnsi="Adobe Garamond Pro"/>
+          <w:iCs/>
+        </w:rPr>
+        <w:t xml:space="preserve">Similar to </w:t>
+      </w:r>
+      <w:r>
+        <w:rPr>
+          <w:rFonts w:ascii="Adobe Garamond Pro" w:hAnsi="Adobe Garamond Pro"/>
+          <w:i/>
+          <w:iCs/>
+        </w:rPr>
+        <w:t>takeWhile</w:t>
+      </w:r>
+      <w:r>
+        <w:rPr>
+          <w:rFonts w:ascii="Adobe Garamond Pro" w:hAnsi="Adobe Garamond Pro"/>
+          <w:iCs/>
+        </w:rPr>
+        <w:t xml:space="preserve">, we have </w:t>
+      </w:r>
+      <w:r>
+        <w:rPr>
+          <w:rFonts w:ascii="Adobe Garamond Pro" w:hAnsi="Adobe Garamond Pro"/>
+          <w:i/>
+          <w:iCs/>
+        </w:rPr>
+        <w:t>dropWhile</w:t>
+      </w:r>
+      <w:r>
+        <w:rPr>
+          <w:rFonts w:ascii="Adobe Garamond Pro" w:hAnsi="Adobe Garamond Pro"/>
+          <w:iCs/>
+        </w:rPr>
+        <w:t>, which drops the elements of the list until the predicate is true.</w:t>
+      </w:r>
+    </w:p>
+    <w:p>
+      <w:pPr>
+        <w:spacing w:after="0"/>
+        <w:rPr>
+          <w:rFonts w:ascii="Adobe Garamond Pro" w:hAnsi="Adobe Garamond Pro"/>
+          <w:iCs/>
+        </w:rPr>
+      </w:pPr>
+    </w:p>
+    <w:p>
+      <w:pPr>
+        <w:spacing w:after="0"/>
+        <w:rPr>
+          <w:rFonts w:ascii="Adobe Garamond Pro" w:hAnsi="Adobe Garamond Pro"/>
+          <w:iCs/>
+        </w:rPr>
+      </w:pPr>
+      <w:r>
+        <w:rPr>
+          <w:rFonts w:ascii="Adobe Garamond Pro" w:hAnsi="Adobe Garamond Pro"/>
+          <w:i/>
+          <w:iCs/>
+        </w:rPr>
+        <w:t>span</w:t>
+      </w:r>
+      <w:r>
+        <w:rPr>
+          <w:rFonts w:ascii="Adobe Garamond Pro" w:hAnsi="Adobe Garamond Pro"/>
+          <w:iCs/>
+        </w:rPr>
+        <w:t xml:space="preserve"> is like </w:t>
+      </w:r>
+      <w:r>
+        <w:rPr>
+          <w:rFonts w:ascii="Adobe Garamond Pro" w:hAnsi="Adobe Garamond Pro"/>
+          <w:i/>
+          <w:iCs/>
+        </w:rPr>
+        <w:t>takeWhile</w:t>
+      </w:r>
+      <w:r>
+        <w:rPr>
+          <w:rFonts w:ascii="Adobe Garamond Pro" w:hAnsi="Adobe Garamond Pro"/>
+          <w:iCs/>
+        </w:rPr>
+        <w:t>, but it returns a pair of list. The first part is what would be returned if takeWhile was called instead, and second part is is the remainder of list.</w:t>
+      </w:r>
       <w:bookmarkStart w:id="0" w:name="_GoBack"/>
       <w:bookmarkEnd w:id="0"/>
     </w:p>
@@ -3570,6 +3997,7 @@
   <w:style w:type="character" w:default="1" w:styleId="DefaultParagraphFont">
     <w:name w:val="Default Paragraph Font"/>
     <w:uiPriority w:val="1"/>
+    <w:semiHidden/>
     <w:unhideWhenUsed/>
   </w:style>
   <w:style w:type="table" w:default="1" w:styleId="TableNormal">

</xml_diff>

<commit_message>
About to finish Data.List in Modules
</commit_message>
<xml_diff>
--- a/haskell.docx
+++ b/haskell.docx
@@ -3457,8 +3457,1298 @@
         </w:rPr>
         <w:t>, but it returns a pair of list. The first part is what would be returned if takeWhile was called instead, and second part is is the remainder of list.</w:t>
       </w:r>
+    </w:p>
+    <w:p>
+      <w:pPr>
+        <w:spacing w:after="0"/>
+        <w:rPr>
+          <w:rFonts w:ascii="Adobe Garamond Pro" w:hAnsi="Adobe Garamond Pro"/>
+          <w:iCs/>
+        </w:rPr>
+      </w:pPr>
+      <w:r>
+        <w:rPr>
+          <w:rFonts w:ascii="Adobe Garamond Pro" w:hAnsi="Adobe Garamond Pro"/>
+          <w:i/>
+          <w:iCs/>
+        </w:rPr>
+        <w:t>break</w:t>
+      </w:r>
+      <w:r>
+        <w:rPr>
+          <w:rFonts w:ascii="Adobe Garamond Pro" w:hAnsi="Adobe Garamond Pro"/>
+          <w:iCs/>
+        </w:rPr>
+        <w:t xml:space="preserve"> is like opposite to </w:t>
+      </w:r>
+      <w:r>
+        <w:rPr>
+          <w:rFonts w:ascii="Adobe Garamond Pro" w:hAnsi="Adobe Garamond Pro"/>
+          <w:i/>
+          <w:iCs/>
+        </w:rPr>
+        <w:t>span.</w:t>
+      </w:r>
+      <w:r>
+        <w:rPr>
+          <w:rFonts w:ascii="Adobe Garamond Pro" w:hAnsi="Adobe Garamond Pro"/>
+          <w:iCs/>
+        </w:rPr>
+        <w:t xml:space="preserve"> It takes the list elements until the predicate is true and then breaks at that point</w:t>
+      </w:r>
+    </w:p>
+    <w:p>
+      <w:pPr>
+        <w:spacing w:after="0"/>
+        <w:rPr>
+          <w:rFonts w:ascii="Adobe Garamond Pro" w:hAnsi="Adobe Garamond Pro"/>
+          <w:iCs/>
+        </w:rPr>
+      </w:pPr>
+      <w:r>
+        <w:rPr>
+          <w:rFonts w:ascii="Adobe Garamond Pro" w:hAnsi="Adobe Garamond Pro"/>
+          <w:iCs/>
+        </w:rPr>
+        <w:t>&gt; break (==4) [1,2,3,4,5,6,7]</w:t>
+      </w:r>
+    </w:p>
+    <w:p>
+      <w:pPr>
+        <w:spacing w:after="0"/>
+        <w:rPr>
+          <w:rFonts w:ascii="Adobe Garamond Pro" w:hAnsi="Adobe Garamond Pro"/>
+          <w:iCs/>
+        </w:rPr>
+      </w:pPr>
+      <w:r>
+        <w:rPr>
+          <w:rFonts w:ascii="Adobe Garamond Pro" w:hAnsi="Adobe Garamond Pro"/>
+          <w:iCs/>
+        </w:rPr>
+        <w:t>([1,2,3],[4,5,6,7])</w:t>
+      </w:r>
+    </w:p>
+    <w:p>
+      <w:pPr>
+        <w:spacing w:after="0"/>
+        <w:rPr>
+          <w:rFonts w:ascii="Adobe Garamond Pro" w:hAnsi="Adobe Garamond Pro"/>
+          <w:iCs/>
+        </w:rPr>
+      </w:pPr>
+    </w:p>
+    <w:p>
+      <w:pPr>
+        <w:spacing w:after="0"/>
+        <w:rPr>
+          <w:rFonts w:ascii="Adobe Garamond Pro" w:hAnsi="Adobe Garamond Pro"/>
+          <w:iCs/>
+        </w:rPr>
+      </w:pPr>
+      <w:r>
+        <w:rPr>
+          <w:rFonts w:ascii="Adobe Garamond Pro" w:hAnsi="Adobe Garamond Pro"/>
+          <w:i/>
+          <w:iCs/>
+        </w:rPr>
+        <w:t>group</w:t>
+      </w:r>
+      <w:r>
+        <w:rPr>
+          <w:rFonts w:ascii="Adobe Garamond Pro" w:hAnsi="Adobe Garamond Pro"/>
+          <w:iCs/>
+        </w:rPr>
+        <w:t xml:space="preserve"> takes a list and groups adjacent elemenets into sublists if they are equal.</w:t>
+      </w:r>
+    </w:p>
+    <w:p>
+      <w:pPr>
+        <w:spacing w:after="0"/>
+        <w:rPr>
+          <w:rFonts w:ascii="Adobe Garamond Pro" w:hAnsi="Adobe Garamond Pro"/>
+          <w:iCs/>
+        </w:rPr>
+      </w:pPr>
+      <w:r>
+        <w:rPr>
+          <w:rFonts w:ascii="Adobe Garamond Pro" w:hAnsi="Adobe Garamond Pro"/>
+          <w:iCs/>
+        </w:rPr>
+        <w:t>&gt; group [1,2,2,3,3,3,4,5,5]</w:t>
+      </w:r>
+    </w:p>
+    <w:p>
+      <w:pPr>
+        <w:spacing w:after="0"/>
+        <w:rPr>
+          <w:rFonts w:ascii="Adobe Garamond Pro" w:hAnsi="Adobe Garamond Pro"/>
+          <w:iCs/>
+        </w:rPr>
+      </w:pPr>
+      <w:r>
+        <w:rPr>
+          <w:rFonts w:ascii="Adobe Garamond Pro" w:hAnsi="Adobe Garamond Pro"/>
+          <w:iCs/>
+        </w:rPr>
+        <w:t>[[1],[2,2],[3,3,3],[4],[5,5]]</w:t>
+      </w:r>
+    </w:p>
+    <w:p>
+      <w:pPr>
+        <w:spacing w:after="0"/>
+        <w:rPr>
+          <w:rFonts w:ascii="Adobe Garamond Pro" w:hAnsi="Adobe Garamond Pro"/>
+          <w:iCs/>
+        </w:rPr>
+      </w:pPr>
+    </w:p>
+    <w:p>
+      <w:pPr>
+        <w:spacing w:after="0"/>
+        <w:rPr>
+          <w:rFonts w:ascii="Adobe Garamond Pro" w:hAnsi="Adobe Garamond Pro"/>
+          <w:iCs/>
+        </w:rPr>
+      </w:pPr>
+      <w:r>
+        <w:rPr>
+          <w:rFonts w:ascii="Adobe Garamond Pro" w:hAnsi="Adobe Garamond Pro"/>
+          <w:i/>
+          <w:iCs/>
+        </w:rPr>
+        <w:t>inits</w:t>
+      </w:r>
+      <w:r>
+        <w:rPr>
+          <w:rFonts w:ascii="Adobe Garamond Pro" w:hAnsi="Adobe Garamond Pro"/>
+          <w:iCs/>
+        </w:rPr>
+        <w:t xml:space="preserve"> returns a sequence of all possible prefixes of a list</w:t>
+      </w:r>
+    </w:p>
+    <w:p>
+      <w:pPr>
+        <w:spacing w:after="0"/>
+        <w:rPr>
+          <w:rFonts w:ascii="Adobe Garamond Pro" w:hAnsi="Adobe Garamond Pro"/>
+          <w:iCs/>
+        </w:rPr>
+      </w:pPr>
+      <w:r>
+        <w:rPr>
+          <w:rFonts w:ascii="Adobe Garamond Pro" w:hAnsi="Adobe Garamond Pro"/>
+          <w:iCs/>
+        </w:rPr>
+        <w:t>&gt; inits “abcd”</w:t>
+      </w:r>
+    </w:p>
+    <w:p>
+      <w:pPr>
+        <w:spacing w:after="0"/>
+        <w:rPr>
+          <w:rFonts w:ascii="Adobe Garamond Pro" w:hAnsi="Adobe Garamond Pro"/>
+          <w:iCs/>
+        </w:rPr>
+      </w:pPr>
+      <w:r>
+        <w:rPr>
+          <w:rFonts w:ascii="Adobe Garamond Pro" w:hAnsi="Adobe Garamond Pro"/>
+          <w:iCs/>
+        </w:rPr>
+        <w:t>[“”, “a”, “ab”, “abc”, “abcd”]</w:t>
+      </w:r>
+    </w:p>
+    <w:p>
+      <w:pPr>
+        <w:spacing w:after="0"/>
+        <w:rPr>
+          <w:rFonts w:ascii="Adobe Garamond Pro" w:hAnsi="Adobe Garamond Pro"/>
+          <w:iCs/>
+        </w:rPr>
+      </w:pPr>
+    </w:p>
+    <w:p>
+      <w:pPr>
+        <w:spacing w:after="0"/>
+        <w:rPr>
+          <w:rFonts w:ascii="Adobe Garamond Pro" w:hAnsi="Adobe Garamond Pro"/>
+          <w:iCs/>
+        </w:rPr>
+      </w:pPr>
+      <w:r>
+        <w:rPr>
+          <w:rFonts w:ascii="Adobe Garamond Pro" w:hAnsi="Adobe Garamond Pro"/>
+          <w:i/>
+          <w:iCs/>
+        </w:rPr>
+        <w:t>tails</w:t>
+      </w:r>
+      <w:r>
+        <w:rPr>
+          <w:rFonts w:ascii="Adobe Garamond Pro" w:hAnsi="Adobe Garamond Pro"/>
+          <w:iCs/>
+        </w:rPr>
+        <w:t xml:space="preserve"> is similar. It returns the sequence of all possible suffixes, beginning with the longest.</w:t>
+      </w:r>
+    </w:p>
+    <w:p>
+      <w:pPr>
+        <w:spacing w:after="0"/>
+        <w:rPr>
+          <w:rFonts w:ascii="Adobe Garamond Pro" w:hAnsi="Adobe Garamond Pro"/>
+          <w:iCs/>
+        </w:rPr>
+      </w:pPr>
+      <w:r>
+        <w:rPr>
+          <w:rFonts w:ascii="Adobe Garamond Pro" w:hAnsi="Adobe Garamond Pro"/>
+          <w:iCs/>
+        </w:rPr>
+        <w:t>&gt; tails “abcd”</w:t>
+      </w:r>
+    </w:p>
+    <w:p>
+      <w:pPr>
+        <w:spacing w:after="0"/>
+        <w:rPr>
+          <w:rFonts w:ascii="Adobe Garamond Pro" w:hAnsi="Adobe Garamond Pro"/>
+          <w:iCs/>
+        </w:rPr>
+      </w:pPr>
+      <w:r>
+        <w:rPr>
+          <w:rFonts w:ascii="Adobe Garamond Pro" w:hAnsi="Adobe Garamond Pro"/>
+          <w:iCs/>
+        </w:rPr>
+        <w:t>[“abcd”, “bcd”, “cd”, “d”, “”]</w:t>
+      </w:r>
+    </w:p>
+    <w:p>
+      <w:pPr>
+        <w:spacing w:after="0"/>
+        <w:rPr>
+          <w:rFonts w:ascii="Adobe Garamond Pro" w:hAnsi="Adobe Garamond Pro"/>
+          <w:iCs/>
+        </w:rPr>
+      </w:pPr>
+    </w:p>
+    <w:p>
+      <w:pPr>
+        <w:spacing w:after="0"/>
+        <w:rPr>
+          <w:rFonts w:ascii="Adobe Garamond Pro" w:hAnsi="Adobe Garamond Pro"/>
+          <w:iCs/>
+        </w:rPr>
+      </w:pPr>
+      <w:r>
+        <w:rPr>
+          <w:rFonts w:ascii="Adobe Garamond Pro" w:hAnsi="Adobe Garamond Pro"/>
+          <w:i/>
+          <w:iCs/>
+        </w:rPr>
+        <w:t>isInfixOf</w:t>
+      </w:r>
+      <w:r>
+        <w:rPr>
+          <w:rFonts w:ascii="Adobe Garamond Pro" w:hAnsi="Adobe Garamond Pro"/>
+          <w:iCs/>
+        </w:rPr>
+        <w:t xml:space="preserve"> function is the Haskell equivalent of substring search.</w:t>
+      </w:r>
+    </w:p>
+    <w:p>
+      <w:pPr>
+        <w:spacing w:after="0"/>
+        <w:rPr>
+          <w:rFonts w:ascii="Adobe Garamond Pro" w:hAnsi="Adobe Garamond Pro"/>
+          <w:iCs/>
+        </w:rPr>
+      </w:pPr>
+      <w:r>
+        <w:rPr>
+          <w:rFonts w:ascii="Adobe Garamond Pro" w:hAnsi="Adobe Garamond Pro"/>
+          <w:iCs/>
+        </w:rPr>
+        <w:t>&gt; “cat” isInfixOf “concatenate”</w:t>
+      </w:r>
+    </w:p>
+    <w:p>
+      <w:pPr>
+        <w:spacing w:after="0"/>
+        <w:rPr>
+          <w:rFonts w:ascii="Adobe Garamond Pro" w:hAnsi="Adobe Garamond Pro"/>
+          <w:iCs/>
+        </w:rPr>
+      </w:pPr>
+      <w:r>
+        <w:rPr>
+          <w:rFonts w:ascii="Adobe Garamond Pro" w:hAnsi="Adobe Garamond Pro"/>
+          <w:iCs/>
+        </w:rPr>
+        <w:t>True</w:t>
+      </w:r>
+    </w:p>
+    <w:p>
+      <w:pPr>
+        <w:spacing w:after="0"/>
+        <w:rPr>
+          <w:rFonts w:ascii="Adobe Garamond Pro" w:hAnsi="Adobe Garamond Pro"/>
+          <w:iCs/>
+        </w:rPr>
+      </w:pPr>
+    </w:p>
+    <w:p>
+      <w:pPr>
+        <w:spacing w:after="0"/>
+        <w:rPr>
+          <w:rFonts w:ascii="Adobe Garamond Pro" w:hAnsi="Adobe Garamond Pro"/>
+          <w:iCs/>
+        </w:rPr>
+      </w:pPr>
+      <w:r>
+        <w:rPr>
+          <w:rFonts w:ascii="Adobe Garamond Pro" w:hAnsi="Adobe Garamond Pro"/>
+          <w:iCs/>
+        </w:rPr>
+        <w:t xml:space="preserve">To search for a pattern at beginning or end, use </w:t>
+      </w:r>
+      <w:r>
+        <w:rPr>
+          <w:rFonts w:ascii="Adobe Garamond Pro" w:hAnsi="Adobe Garamond Pro"/>
+          <w:i/>
+          <w:iCs/>
+        </w:rPr>
+        <w:t>isPrefixOf</w:t>
+      </w:r>
+      <w:r>
+        <w:rPr>
+          <w:rFonts w:ascii="Adobe Garamond Pro" w:hAnsi="Adobe Garamond Pro"/>
+          <w:iCs/>
+        </w:rPr>
+        <w:t xml:space="preserve"> and </w:t>
+      </w:r>
+      <w:r>
+        <w:rPr>
+          <w:rFonts w:ascii="Adobe Garamond Pro" w:hAnsi="Adobe Garamond Pro"/>
+          <w:i/>
+          <w:iCs/>
+        </w:rPr>
+        <w:t>isSuffixOf</w:t>
+      </w:r>
+      <w:r>
+        <w:rPr>
+          <w:rFonts w:ascii="Adobe Garamond Pro" w:hAnsi="Adobe Garamond Pro"/>
+          <w:iCs/>
+        </w:rPr>
+        <w:t xml:space="preserve"> respectively.</w:t>
+      </w:r>
+    </w:p>
+    <w:p>
+      <w:pPr>
+        <w:spacing w:after="0"/>
+        <w:rPr>
+          <w:rFonts w:ascii="Adobe Garamond Pro" w:hAnsi="Adobe Garamond Pro"/>
+          <w:iCs/>
+        </w:rPr>
+      </w:pPr>
+    </w:p>
+    <w:p>
+      <w:pPr>
+        <w:spacing w:after="0"/>
+        <w:rPr>
+          <w:rFonts w:ascii="Adobe Garamond Pro" w:hAnsi="Adobe Garamond Pro"/>
+          <w:iCs/>
+        </w:rPr>
+      </w:pPr>
+      <w:r>
+        <w:rPr>
+          <w:rFonts w:ascii="Adobe Garamond Pro" w:hAnsi="Adobe Garamond Pro"/>
+          <w:i/>
+          <w:iCs/>
+        </w:rPr>
+        <w:t>Maybe</w:t>
+      </w:r>
+      <w:r>
+        <w:rPr>
+          <w:rFonts w:ascii="Adobe Garamond Pro" w:hAnsi="Adobe Garamond Pro"/>
+          <w:iCs/>
+        </w:rPr>
+        <w:t xml:space="preserve"> is an interesting type. It can have 2 values, </w:t>
+      </w:r>
+      <w:r>
+        <w:rPr>
+          <w:rFonts w:ascii="Adobe Garamond Pro" w:hAnsi="Adobe Garamond Pro"/>
+          <w:i/>
+          <w:iCs/>
+        </w:rPr>
+        <w:t>Just &lt;something&gt;,</w:t>
+      </w:r>
+      <w:r>
+        <w:rPr>
+          <w:rFonts w:ascii="Adobe Garamond Pro" w:hAnsi="Adobe Garamond Pro"/>
+          <w:iCs/>
+        </w:rPr>
+        <w:t xml:space="preserve"> or </w:t>
+      </w:r>
+      <w:r>
+        <w:rPr>
+          <w:rFonts w:ascii="Adobe Garamond Pro" w:hAnsi="Adobe Garamond Pro"/>
+          <w:i/>
+          <w:iCs/>
+        </w:rPr>
+        <w:t>Nothing</w:t>
+      </w:r>
+    </w:p>
+    <w:p>
+      <w:pPr>
+        <w:spacing w:after="0"/>
+        <w:rPr>
+          <w:rFonts w:ascii="Adobe Garamond Pro" w:hAnsi="Adobe Garamond Pro"/>
+          <w:iCs/>
+        </w:rPr>
+      </w:pPr>
+      <w:r>
+        <w:rPr>
+          <w:rFonts w:ascii="Adobe Garamond Pro" w:hAnsi="Adobe Garamond Pro"/>
+          <w:iCs/>
+        </w:rPr>
+        <w:t xml:space="preserve">It is typicaly used as a return value for functions that may or maynot return something. For example, let’s say we are trying to find the first element in a list that satisfies a particular predicate. It is not </w:t>
+      </w:r>
+      <w:r>
+        <w:rPr>
+          <w:rFonts w:ascii="Adobe Garamond Pro" w:hAnsi="Adobe Garamond Pro"/>
+          <w:iCs/>
+        </w:rPr>
+        <w:lastRenderedPageBreak/>
+        <w:t>manadatory that we’ll find such an element.</w:t>
+      </w:r>
+      <w:r>
+        <w:rPr>
+          <w:rFonts w:ascii="Adobe Garamond Pro" w:hAnsi="Adobe Garamond Pro"/>
+          <w:iCs/>
+        </w:rPr>
+        <w:t xml:space="preserve"> In that case, returning Nothing makes sense. If we want to return something, return it as a Just value. Note that Just can only encapsulate a single value</w:t>
+      </w:r>
+    </w:p>
+    <w:p>
+      <w:pPr>
+        <w:spacing w:after="0"/>
+        <w:rPr>
+          <w:rFonts w:ascii="Adobe Garamond Pro" w:hAnsi="Adobe Garamond Pro"/>
+          <w:iCs/>
+        </w:rPr>
+      </w:pPr>
+    </w:p>
+    <w:p>
+      <w:pPr>
+        <w:spacing w:after="0"/>
+        <w:rPr>
+          <w:rFonts w:ascii="Adobe Garamond Pro" w:hAnsi="Adobe Garamond Pro"/>
+          <w:iCs/>
+        </w:rPr>
+      </w:pPr>
+      <w:r>
+        <w:rPr>
+          <w:rFonts w:ascii="Adobe Garamond Pro" w:hAnsi="Adobe Garamond Pro"/>
+          <w:iCs/>
+        </w:rPr>
+        <w:t>&gt; find (&gt;3) [1,2,3,4,5]</w:t>
+      </w:r>
+    </w:p>
+    <w:p>
+      <w:pPr>
+        <w:spacing w:after="0"/>
+        <w:rPr>
+          <w:rFonts w:ascii="Adobe Garamond Pro" w:hAnsi="Adobe Garamond Pro"/>
+          <w:iCs/>
+        </w:rPr>
+      </w:pPr>
+      <w:r>
+        <w:rPr>
+          <w:rFonts w:ascii="Adobe Garamond Pro" w:hAnsi="Adobe Garamond Pro"/>
+          <w:iCs/>
+        </w:rPr>
+        <w:t>Just</w:t>
+      </w:r>
+      <w:r>
+        <w:rPr>
+          <w:rFonts w:ascii="Adobe Garamond Pro" w:hAnsi="Adobe Garamond Pro"/>
+          <w:iCs/>
+        </w:rPr>
+        <w:t xml:space="preserve"> 4</w:t>
+      </w:r>
+    </w:p>
+    <w:p>
+      <w:pPr>
+        <w:spacing w:after="0"/>
+        <w:rPr>
+          <w:rFonts w:ascii="Adobe Garamond Pro" w:hAnsi="Adobe Garamond Pro"/>
+          <w:iCs/>
+        </w:rPr>
+      </w:pPr>
+      <w:r>
+        <w:rPr>
+          <w:rFonts w:ascii="Adobe Garamond Pro" w:hAnsi="Adobe Garamond Pro"/>
+          <w:iCs/>
+        </w:rPr>
+        <w:t>&gt; find (&gt;3) [1,2,3]</w:t>
+      </w:r>
+    </w:p>
+    <w:p>
+      <w:pPr>
+        <w:spacing w:after="0"/>
+        <w:rPr>
+          <w:rFonts w:ascii="Adobe Garamond Pro" w:hAnsi="Adobe Garamond Pro"/>
+          <w:iCs/>
+        </w:rPr>
+      </w:pPr>
+      <w:r>
+        <w:rPr>
+          <w:rFonts w:ascii="Adobe Garamond Pro" w:hAnsi="Adobe Garamond Pro"/>
+          <w:iCs/>
+        </w:rPr>
+        <w:t>Nothing</w:t>
+      </w:r>
+    </w:p>
+    <w:p>
+      <w:pPr>
+        <w:spacing w:after="0"/>
+        <w:rPr>
+          <w:rFonts w:ascii="Adobe Garamond Pro" w:hAnsi="Adobe Garamond Pro"/>
+          <w:iCs/>
+        </w:rPr>
+      </w:pPr>
+    </w:p>
+    <w:p>
+      <w:pPr>
+        <w:spacing w:after="0"/>
+        <w:rPr>
+          <w:rFonts w:ascii="Adobe Garamond Pro" w:hAnsi="Adobe Garamond Pro"/>
+          <w:iCs/>
+        </w:rPr>
+      </w:pPr>
+      <w:r>
+        <w:rPr>
+          <w:rFonts w:ascii="Adobe Garamond Pro" w:hAnsi="Adobe Garamond Pro"/>
+          <w:iCs/>
+        </w:rPr>
+        <w:t xml:space="preserve">Another good example is </w:t>
+      </w:r>
+      <w:r>
+        <w:rPr>
+          <w:rFonts w:ascii="Adobe Garamond Pro" w:hAnsi="Adobe Garamond Pro"/>
+          <w:i/>
+          <w:iCs/>
+        </w:rPr>
+        <w:t>elemIndex</w:t>
+      </w:r>
+      <w:r>
+        <w:rPr>
+          <w:rFonts w:ascii="Adobe Garamond Pro" w:hAnsi="Adobe Garamond Pro"/>
+          <w:iCs/>
+        </w:rPr>
+        <w:t>.</w:t>
+      </w:r>
+    </w:p>
+    <w:p>
+      <w:pPr>
+        <w:spacing w:after="0"/>
+        <w:rPr>
+          <w:rFonts w:ascii="Adobe Garamond Pro" w:hAnsi="Adobe Garamond Pro"/>
+          <w:iCs/>
+        </w:rPr>
+      </w:pPr>
+      <w:r>
+        <w:rPr>
+          <w:rFonts w:ascii="Adobe Garamond Pro" w:hAnsi="Adobe Garamond Pro"/>
+          <w:iCs/>
+        </w:rPr>
+        <w:t>&gt; ‘i’ `elemindex` “kaustubh”</w:t>
+      </w:r>
+    </w:p>
+    <w:p>
+      <w:pPr>
+        <w:spacing w:after="0"/>
+        <w:rPr>
+          <w:rFonts w:ascii="Adobe Garamond Pro" w:hAnsi="Adobe Garamond Pro"/>
+          <w:iCs/>
+        </w:rPr>
+      </w:pPr>
+      <w:r>
+        <w:rPr>
+          <w:rFonts w:ascii="Adobe Garamond Pro" w:hAnsi="Adobe Garamond Pro"/>
+          <w:iCs/>
+        </w:rPr>
+        <w:t>Nothing</w:t>
+      </w:r>
+    </w:p>
+    <w:p>
+      <w:pPr>
+        <w:spacing w:after="0"/>
+        <w:rPr>
+          <w:rFonts w:ascii="Adobe Garamond Pro" w:hAnsi="Adobe Garamond Pro"/>
+          <w:iCs/>
+        </w:rPr>
+      </w:pPr>
+      <w:r>
+        <w:rPr>
+          <w:rFonts w:ascii="Adobe Garamond Pro" w:hAnsi="Adobe Garamond Pro"/>
+          <w:iCs/>
+        </w:rPr>
+        <w:t xml:space="preserve">&gt; </w:t>
+      </w:r>
+      <w:r>
+        <w:rPr>
+          <w:rFonts w:ascii="Adobe Garamond Pro" w:hAnsi="Adobe Garamond Pro"/>
+          <w:iCs/>
+        </w:rPr>
+        <w:t>‘</w:t>
+      </w:r>
+      <w:r>
+        <w:rPr>
+          <w:rFonts w:ascii="Adobe Garamond Pro" w:hAnsi="Adobe Garamond Pro"/>
+          <w:iCs/>
+        </w:rPr>
+        <w:t>a</w:t>
+      </w:r>
+      <w:r>
+        <w:rPr>
+          <w:rFonts w:ascii="Adobe Garamond Pro" w:hAnsi="Adobe Garamond Pro"/>
+          <w:iCs/>
+        </w:rPr>
+        <w:t>’ `elemindex` “kaustubh”</w:t>
+      </w:r>
+    </w:p>
+    <w:p>
+      <w:pPr>
+        <w:spacing w:after="0"/>
+        <w:rPr>
+          <w:rFonts w:ascii="Adobe Garamond Pro" w:hAnsi="Adobe Garamond Pro"/>
+          <w:iCs/>
+        </w:rPr>
+      </w:pPr>
+      <w:r>
+        <w:rPr>
+          <w:rFonts w:ascii="Adobe Garamond Pro" w:hAnsi="Adobe Garamond Pro"/>
+          <w:iCs/>
+        </w:rPr>
+        <w:t>Just 1</w:t>
+      </w:r>
+    </w:p>
+    <w:p>
+      <w:pPr>
+        <w:spacing w:after="0"/>
+        <w:rPr>
+          <w:rFonts w:ascii="Adobe Garamond Pro" w:hAnsi="Adobe Garamond Pro"/>
+          <w:iCs/>
+        </w:rPr>
+      </w:pPr>
+    </w:p>
+    <w:p>
+      <w:pPr>
+        <w:spacing w:after="0"/>
+        <w:rPr>
+          <w:rFonts w:ascii="Adobe Garamond Pro" w:hAnsi="Adobe Garamond Pro"/>
+          <w:iCs/>
+        </w:rPr>
+      </w:pPr>
+      <w:r>
+        <w:rPr>
+          <w:rFonts w:ascii="Adobe Garamond Pro" w:hAnsi="Adobe Garamond Pro"/>
+          <w:iCs/>
+        </w:rPr>
+        <w:t xml:space="preserve">Now, there are many ways to extract the value from Maybe type. Go lookup </w:t>
+      </w:r>
+      <w:r>
+        <w:rPr>
+          <w:rFonts w:ascii="Adobe Garamond Pro" w:hAnsi="Adobe Garamond Pro"/>
+          <w:i/>
+          <w:iCs/>
+        </w:rPr>
+        <w:t>fromJust</w:t>
+      </w:r>
+      <w:r>
+        <w:rPr>
+          <w:rFonts w:ascii="Adobe Garamond Pro" w:hAnsi="Adobe Garamond Pro"/>
+          <w:iCs/>
+        </w:rPr>
+        <w:t xml:space="preserve">, </w:t>
+      </w:r>
+      <w:r>
+        <w:rPr>
+          <w:rFonts w:ascii="Adobe Garamond Pro" w:hAnsi="Adobe Garamond Pro"/>
+          <w:i/>
+          <w:iCs/>
+        </w:rPr>
+        <w:t>fromMaybe</w:t>
+      </w:r>
+      <w:r>
+        <w:rPr>
+          <w:rFonts w:ascii="Adobe Garamond Pro" w:hAnsi="Adobe Garamond Pro"/>
+          <w:i/>
+          <w:iCs/>
+        </w:rPr>
+        <w:t>, maybeToList</w:t>
+      </w:r>
+      <w:r>
+        <w:rPr>
+          <w:rFonts w:ascii="Adobe Garamond Pro" w:hAnsi="Adobe Garamond Pro"/>
+          <w:iCs/>
+        </w:rPr>
+        <w:t xml:space="preserve"> etc.</w:t>
+      </w:r>
+    </w:p>
+    <w:p>
+      <w:pPr>
+        <w:spacing w:after="0"/>
+        <w:rPr>
+          <w:rFonts w:ascii="Adobe Garamond Pro" w:hAnsi="Adobe Garamond Pro"/>
+          <w:iCs/>
+        </w:rPr>
+      </w:pPr>
+    </w:p>
+    <w:p>
+      <w:pPr>
+        <w:spacing w:after="0"/>
+        <w:rPr>
+          <w:rFonts w:ascii="Adobe Garamond Pro" w:hAnsi="Adobe Garamond Pro"/>
+          <w:iCs/>
+        </w:rPr>
+      </w:pPr>
+      <w:r>
+        <w:rPr>
+          <w:rFonts w:ascii="Adobe Garamond Pro" w:hAnsi="Adobe Garamond Pro"/>
+          <w:i/>
+          <w:iCs/>
+        </w:rPr>
+        <w:t>elemIndices</w:t>
+      </w:r>
+      <w:r>
+        <w:rPr>
+          <w:rFonts w:ascii="Adobe Garamond Pro" w:hAnsi="Adobe Garamond Pro"/>
+          <w:iCs/>
+        </w:rPr>
+        <w:t xml:space="preserve"> – returns a list of indices that satisfy the predicate</w:t>
+      </w:r>
+    </w:p>
+    <w:p>
+      <w:pPr>
+        <w:spacing w:after="0"/>
+        <w:rPr>
+          <w:rFonts w:ascii="Adobe Garamond Pro" w:hAnsi="Adobe Garamond Pro"/>
+          <w:iCs/>
+        </w:rPr>
+      </w:pPr>
+      <w:r>
+        <w:rPr>
+          <w:rFonts w:ascii="Adobe Garamond Pro" w:hAnsi="Adobe Garamond Pro"/>
+          <w:i/>
+          <w:iCs/>
+        </w:rPr>
+        <w:t>f</w:t>
+      </w:r>
+      <w:r>
+        <w:rPr>
+          <w:rFonts w:ascii="Adobe Garamond Pro" w:hAnsi="Adobe Garamond Pro"/>
+          <w:i/>
+          <w:iCs/>
+        </w:rPr>
+        <w:t>indIndex</w:t>
+      </w:r>
+      <w:r>
+        <w:rPr>
+          <w:rFonts w:ascii="Adobe Garamond Pro" w:hAnsi="Adobe Garamond Pro"/>
+          <w:iCs/>
+        </w:rPr>
+        <w:t xml:space="preserve"> – finds first index at which predicate holds. Wrapped in Maybe.</w:t>
+      </w:r>
+    </w:p>
+    <w:p>
+      <w:pPr>
+        <w:spacing w:after="0"/>
+        <w:rPr>
+          <w:rFonts w:ascii="Adobe Garamond Pro" w:hAnsi="Adobe Garamond Pro"/>
+          <w:iCs/>
+        </w:rPr>
+      </w:pPr>
+      <w:r>
+        <w:rPr>
+          <w:rFonts w:ascii="Adobe Garamond Pro" w:hAnsi="Adobe Garamond Pro"/>
+          <w:i/>
+          <w:iCs/>
+        </w:rPr>
+        <w:t>findIndices</w:t>
+      </w:r>
+      <w:r>
+        <w:rPr>
+          <w:rFonts w:ascii="Adobe Garamond Pro" w:hAnsi="Adobe Garamond Pro"/>
+          <w:iCs/>
+        </w:rPr>
+        <w:t xml:space="preserve"> – list of such indices.</w:t>
+      </w:r>
+    </w:p>
+    <w:p>
+      <w:pPr>
+        <w:spacing w:after="0"/>
+        <w:rPr>
+          <w:rFonts w:ascii="Adobe Garamond Pro" w:hAnsi="Adobe Garamond Pro"/>
+          <w:iCs/>
+        </w:rPr>
+      </w:pPr>
+    </w:p>
+    <w:p>
+      <w:pPr>
+        <w:spacing w:after="0"/>
+        <w:rPr>
+          <w:rFonts w:ascii="Adobe Garamond Pro" w:hAnsi="Adobe Garamond Pro"/>
+          <w:iCs/>
+        </w:rPr>
+      </w:pPr>
+      <w:r>
+        <w:rPr>
+          <w:rFonts w:ascii="Adobe Garamond Pro" w:hAnsi="Adobe Garamond Pro"/>
+          <w:i/>
+          <w:iCs/>
+        </w:rPr>
+        <w:t xml:space="preserve">zip </w:t>
+      </w:r>
+      <w:r>
+        <w:rPr>
+          <w:rFonts w:ascii="Adobe Garamond Pro" w:hAnsi="Adobe Garamond Pro"/>
+          <w:i/>
+          <w:iCs/>
+        </w:rPr>
+        <w:t>–</w:t>
+      </w:r>
+      <w:r>
+        <w:rPr>
+          <w:rFonts w:ascii="Adobe Garamond Pro" w:hAnsi="Adobe Garamond Pro"/>
+          <w:iCs/>
+        </w:rPr>
+        <w:t xml:space="preserve"> zips 2 lists together to create a list of tuple. Bigger list is cut to size.</w:t>
+      </w:r>
+    </w:p>
+    <w:p>
+      <w:pPr>
+        <w:spacing w:after="0"/>
+        <w:rPr>
+          <w:rFonts w:ascii="Adobe Garamond Pro" w:hAnsi="Adobe Garamond Pro"/>
+          <w:iCs/>
+        </w:rPr>
+      </w:pPr>
+      <w:r>
+        <w:rPr>
+          <w:rFonts w:ascii="Adobe Garamond Pro" w:hAnsi="Adobe Garamond Pro"/>
+          <w:i/>
+          <w:iCs/>
+        </w:rPr>
+        <w:t>zipWith</w:t>
+      </w:r>
+      <w:r>
+        <w:rPr>
+          <w:rFonts w:ascii="Adobe Garamond Pro" w:hAnsi="Adobe Garamond Pro"/>
+          <w:iCs/>
+        </w:rPr>
+        <w:t xml:space="preserve"> – zips 2 lists together using a binary function. Result is a list.</w:t>
+      </w:r>
+    </w:p>
+    <w:p>
+      <w:pPr>
+        <w:spacing w:after="0"/>
+        <w:rPr>
+          <w:rFonts w:ascii="Adobe Garamond Pro" w:hAnsi="Adobe Garamond Pro"/>
+          <w:iCs/>
+        </w:rPr>
+      </w:pPr>
+      <w:r>
+        <w:rPr>
+          <w:rFonts w:ascii="Adobe Garamond Pro" w:hAnsi="Adobe Garamond Pro"/>
+          <w:iCs/>
+        </w:rPr>
+        <w:t>Since we may require to zip more than 2 lists together, zip3, zip4… zip7 variants exist. Similarly, zipWith3 etc also exist.</w:t>
+      </w:r>
+    </w:p>
+    <w:p>
+      <w:pPr>
+        <w:spacing w:after="0"/>
+        <w:rPr>
+          <w:rFonts w:ascii="Adobe Garamond Pro" w:hAnsi="Adobe Garamond Pro"/>
+          <w:iCs/>
+        </w:rPr>
+      </w:pPr>
+    </w:p>
+    <w:p>
+      <w:pPr>
+        <w:spacing w:after="0"/>
+        <w:rPr>
+          <w:rFonts w:ascii="Adobe Garamond Pro" w:hAnsi="Adobe Garamond Pro"/>
+          <w:iCs/>
+        </w:rPr>
+      </w:pPr>
+      <w:r>
+        <w:rPr>
+          <w:rFonts w:ascii="Adobe Garamond Pro" w:hAnsi="Adobe Garamond Pro"/>
+          <w:i/>
+          <w:iCs/>
+        </w:rPr>
+        <w:t>lines</w:t>
+      </w:r>
+      <w:r>
+        <w:rPr>
+          <w:rFonts w:ascii="Adobe Garamond Pro" w:hAnsi="Adobe Garamond Pro"/>
+          <w:iCs/>
+        </w:rPr>
+        <w:t xml:space="preserve"> – used to break a String into list of strings, delimited by a \n character</w:t>
+      </w:r>
+    </w:p>
+    <w:p>
+      <w:pPr>
+        <w:spacing w:after="0"/>
+        <w:rPr>
+          <w:rFonts w:ascii="Adobe Garamond Pro" w:hAnsi="Adobe Garamond Pro"/>
+          <w:iCs/>
+        </w:rPr>
+      </w:pPr>
+      <w:r>
+        <w:rPr>
+          <w:rFonts w:ascii="Adobe Garamond Pro" w:hAnsi="Adobe Garamond Pro"/>
+          <w:iCs/>
+        </w:rPr>
+        <w:t>&gt; lines “This\sis\artificial”</w:t>
+      </w:r>
+    </w:p>
+    <w:p>
+      <w:pPr>
+        <w:spacing w:after="0"/>
+        <w:rPr>
+          <w:rFonts w:ascii="Adobe Garamond Pro" w:hAnsi="Adobe Garamond Pro"/>
+          <w:iCs/>
+        </w:rPr>
+      </w:pPr>
+      <w:r>
+        <w:rPr>
+          <w:rFonts w:ascii="Adobe Garamond Pro" w:hAnsi="Adobe Garamond Pro"/>
+          <w:iCs/>
+        </w:rPr>
+        <w:t>[“This”, “is”, “artificial”]</w:t>
+      </w:r>
+    </w:p>
+    <w:p>
+      <w:pPr>
+        <w:spacing w:after="0"/>
+        <w:rPr>
+          <w:rFonts w:ascii="Adobe Garamond Pro" w:hAnsi="Adobe Garamond Pro"/>
+          <w:iCs/>
+        </w:rPr>
+      </w:pPr>
+      <w:r>
+        <w:rPr>
+          <w:rFonts w:ascii="Adobe Garamond Pro" w:hAnsi="Adobe Garamond Pro"/>
+          <w:i/>
+          <w:iCs/>
+        </w:rPr>
+        <w:t>unlines</w:t>
+      </w:r>
+      <w:r>
+        <w:rPr>
+          <w:rFonts w:ascii="Adobe Garamond Pro" w:hAnsi="Adobe Garamond Pro"/>
+          <w:iCs/>
+        </w:rPr>
+        <w:t xml:space="preserve"> – takes a list of strings and converts them into a single string, with individual componenets separated by \n delimiter.</w:t>
+      </w:r>
+    </w:p>
+    <w:p>
+      <w:pPr>
+        <w:spacing w:after="0"/>
+        <w:rPr>
+          <w:rFonts w:ascii="Adobe Garamond Pro" w:hAnsi="Adobe Garamond Pro"/>
+          <w:iCs/>
+        </w:rPr>
+      </w:pPr>
+      <w:r>
+        <w:rPr>
+          <w:rFonts w:ascii="Adobe Garamond Pro" w:hAnsi="Adobe Garamond Pro"/>
+          <w:i/>
+          <w:iCs/>
+        </w:rPr>
+        <w:t xml:space="preserve">words – </w:t>
+      </w:r>
+      <w:r>
+        <w:rPr>
+          <w:rFonts w:ascii="Adobe Garamond Pro" w:hAnsi="Adobe Garamond Pro"/>
+          <w:iCs/>
+        </w:rPr>
+        <w:t xml:space="preserve">break </w:t>
+      </w:r>
+      <w:r>
+        <w:rPr>
+          <w:rFonts w:ascii="Adobe Garamond Pro" w:hAnsi="Adobe Garamond Pro"/>
+          <w:iCs/>
+        </w:rPr>
+        <w:t>strings using whitespace as delimiter.</w:t>
+      </w:r>
+    </w:p>
+    <w:p>
+      <w:pPr>
+        <w:spacing w:after="0"/>
+        <w:rPr>
+          <w:rFonts w:ascii="Adobe Garamond Pro" w:hAnsi="Adobe Garamond Pro"/>
+          <w:iCs/>
+        </w:rPr>
+      </w:pPr>
+      <w:r>
+        <w:rPr>
+          <w:rFonts w:ascii="Adobe Garamond Pro" w:hAnsi="Adobe Garamond Pro"/>
+          <w:i/>
+          <w:iCs/>
+        </w:rPr>
+        <w:t>unwords</w:t>
+      </w:r>
+      <w:r>
+        <w:rPr>
+          <w:rFonts w:ascii="Adobe Garamond Pro" w:hAnsi="Adobe Garamond Pro"/>
+          <w:iCs/>
+        </w:rPr>
+        <w:t xml:space="preserve"> – joins list of words to a string, delimited by a single whitespace</w:t>
+      </w:r>
+    </w:p>
+    <w:p>
+      <w:pPr>
+        <w:spacing w:after="0"/>
+        <w:rPr>
+          <w:rFonts w:ascii="Adobe Garamond Pro" w:hAnsi="Adobe Garamond Pro"/>
+          <w:iCs/>
+        </w:rPr>
+      </w:pPr>
+    </w:p>
+    <w:p>
+      <w:pPr>
+        <w:spacing w:after="0"/>
+        <w:rPr>
+          <w:rFonts w:ascii="Adobe Garamond Pro" w:hAnsi="Adobe Garamond Pro"/>
+          <w:iCs/>
+        </w:rPr>
+      </w:pPr>
+      <w:r>
+        <w:rPr>
+          <w:rFonts w:ascii="Adobe Garamond Pro" w:hAnsi="Adobe Garamond Pro"/>
+          <w:iCs/>
+        </w:rPr>
+        <w:t>&gt; delete ‘h’ “hi there!”</w:t>
+      </w:r>
+    </w:p>
+    <w:p>
+      <w:pPr>
+        <w:spacing w:after="0"/>
+        <w:rPr>
+          <w:rFonts w:ascii="Adobe Garamond Pro" w:hAnsi="Adobe Garamond Pro"/>
+          <w:iCs/>
+        </w:rPr>
+      </w:pPr>
+      <w:r>
+        <w:rPr>
+          <w:rFonts w:ascii="Adobe Garamond Pro" w:hAnsi="Adobe Garamond Pro"/>
+          <w:iCs/>
+        </w:rPr>
+        <w:t>“i there!”</w:t>
+      </w:r>
+    </w:p>
+    <w:p>
+      <w:pPr>
+        <w:spacing w:after="0"/>
+        <w:rPr>
+          <w:rFonts w:ascii="Adobe Garamond Pro" w:hAnsi="Adobe Garamond Pro"/>
+          <w:iCs/>
+        </w:rPr>
+      </w:pPr>
+      <w:r>
+        <w:rPr>
+          <w:rFonts w:ascii="Adobe Garamond Pro" w:hAnsi="Adobe Garamond Pro"/>
+          <w:iCs/>
+        </w:rPr>
+        <w:t>Deletes first occurrence of 1</w:t>
+      </w:r>
+      <w:r>
+        <w:rPr>
+          <w:rFonts w:ascii="Adobe Garamond Pro" w:hAnsi="Adobe Garamond Pro"/>
+          <w:iCs/>
+          <w:vertAlign w:val="superscript"/>
+        </w:rPr>
+        <w:t>st</w:t>
+      </w:r>
+      <w:r>
+        <w:rPr>
+          <w:rFonts w:ascii="Adobe Garamond Pro" w:hAnsi="Adobe Garamond Pro"/>
+          <w:iCs/>
+        </w:rPr>
+        <w:t xml:space="preserve"> params from supplied list</w:t>
+      </w:r>
+    </w:p>
+    <w:p>
+      <w:pPr>
+        <w:spacing w:after="0"/>
+        <w:rPr>
+          <w:rFonts w:ascii="Adobe Garamond Pro" w:hAnsi="Adobe Garamond Pro"/>
+          <w:iCs/>
+        </w:rPr>
+      </w:pPr>
+    </w:p>
+    <w:p>
+      <w:pPr>
+        <w:spacing w:after="0"/>
+        <w:rPr>
+          <w:rFonts w:ascii="Adobe Garamond Pro" w:hAnsi="Adobe Garamond Pro"/>
+          <w:iCs/>
+        </w:rPr>
+      </w:pPr>
+      <w:r>
+        <w:rPr>
+          <w:rFonts w:ascii="Adobe Garamond Pro" w:hAnsi="Adobe Garamond Pro"/>
+          <w:iCs/>
+        </w:rPr>
+        <w:t>\\ is the list difference function.</w:t>
+      </w:r>
+    </w:p>
+    <w:p>
+      <w:pPr>
+        <w:spacing w:after="0"/>
+        <w:rPr>
+          <w:rFonts w:ascii="Adobe Garamond Pro" w:hAnsi="Adobe Garamond Pro"/>
+          <w:iCs/>
+        </w:rPr>
+      </w:pPr>
+      <w:r>
+        <w:rPr>
+          <w:rFonts w:ascii="Adobe Garamond Pro" w:hAnsi="Adobe Garamond Pro"/>
+          <w:iCs/>
+        </w:rPr>
+        <w:t>&gt; [1,2,2,3,4] \\ [2,4]</w:t>
+      </w:r>
+    </w:p>
+    <w:p>
+      <w:pPr>
+        <w:spacing w:after="0"/>
+        <w:rPr>
+          <w:rFonts w:ascii="Adobe Garamond Pro" w:hAnsi="Adobe Garamond Pro"/>
+          <w:iCs/>
+        </w:rPr>
+      </w:pPr>
+      <w:r>
+        <w:rPr>
+          <w:rFonts w:ascii="Adobe Garamond Pro" w:hAnsi="Adobe Garamond Pro"/>
+          <w:iCs/>
+        </w:rPr>
+        <w:t>[1,2,3]</w:t>
+      </w:r>
+    </w:p>
+    <w:p>
+      <w:pPr>
+        <w:spacing w:after="0"/>
+        <w:rPr>
+          <w:rFonts w:ascii="Adobe Garamond Pro" w:hAnsi="Adobe Garamond Pro"/>
+          <w:iCs/>
+        </w:rPr>
+      </w:pPr>
+      <w:r>
+        <w:rPr>
+          <w:rFonts w:ascii="Adobe Garamond Pro" w:hAnsi="Adobe Garamond Pro"/>
+          <w:iCs/>
+        </w:rPr>
+        <w:t>Removes first occurrence of each character in second list from first list.</w:t>
+      </w:r>
+    </w:p>
+    <w:p>
+      <w:pPr>
+        <w:spacing w:after="0"/>
+        <w:rPr>
+          <w:rFonts w:ascii="Adobe Garamond Pro" w:hAnsi="Adobe Garamond Pro"/>
+          <w:iCs/>
+        </w:rPr>
+      </w:pPr>
+    </w:p>
+    <w:p>
+      <w:pPr>
+        <w:spacing w:after="0"/>
+        <w:rPr>
+          <w:rFonts w:ascii="Adobe Garamond Pro" w:hAnsi="Adobe Garamond Pro"/>
+          <w:iCs/>
+        </w:rPr>
+      </w:pPr>
+      <w:r>
+        <w:rPr>
+          <w:rFonts w:ascii="Adobe Garamond Pro" w:hAnsi="Adobe Garamond Pro"/>
+          <w:i/>
+          <w:iCs/>
+        </w:rPr>
+        <w:t>union</w:t>
+      </w:r>
+      <w:r>
+        <w:rPr>
+          <w:rFonts w:ascii="Adobe Garamond Pro" w:hAnsi="Adobe Garamond Pro"/>
+          <w:iCs/>
+        </w:rPr>
+        <w:t xml:space="preserve"> – adds all elements of 2</w:t>
+      </w:r>
+      <w:r>
+        <w:rPr>
+          <w:rFonts w:ascii="Adobe Garamond Pro" w:hAnsi="Adobe Garamond Pro"/>
+          <w:iCs/>
+          <w:vertAlign w:val="superscript"/>
+        </w:rPr>
+        <w:t>nd</w:t>
+      </w:r>
+      <w:r>
+        <w:rPr>
+          <w:rFonts w:ascii="Adobe Garamond Pro" w:hAnsi="Adobe Garamond Pro"/>
+          <w:iCs/>
+        </w:rPr>
+        <w:t xml:space="preserve"> list that aren’t already in 1</w:t>
+      </w:r>
+      <w:r>
+        <w:rPr>
+          <w:rFonts w:ascii="Adobe Garamond Pro" w:hAnsi="Adobe Garamond Pro"/>
+          <w:iCs/>
+          <w:vertAlign w:val="superscript"/>
+        </w:rPr>
+        <w:t>st</w:t>
+      </w:r>
+      <w:r>
+        <w:rPr>
+          <w:rFonts w:ascii="Adobe Garamond Pro" w:hAnsi="Adobe Garamond Pro"/>
+          <w:iCs/>
+        </w:rPr>
+        <w:t xml:space="preserve"> list.</w:t>
+      </w:r>
       <w:bookmarkStart w:id="0" w:name="_GoBack"/>
       <w:bookmarkEnd w:id="0"/>
+    </w:p>
+    <w:p>
+      <w:pPr>
+        <w:spacing w:after="0"/>
+        <w:rPr>
+          <w:rFonts w:ascii="Adobe Garamond Pro" w:hAnsi="Adobe Garamond Pro"/>
+          <w:iCs/>
+        </w:rPr>
+      </w:pPr>
+    </w:p>
+    <w:p>
+      <w:pPr>
+        <w:spacing w:after="0"/>
+        <w:rPr>
+          <w:rFonts w:ascii="Adobe Garamond Pro" w:hAnsi="Adobe Garamond Pro"/>
+          <w:iCs/>
+        </w:rPr>
+      </w:pPr>
+    </w:p>
+    <w:p>
+      <w:pPr>
+        <w:spacing w:after="0"/>
+        <w:rPr>
+          <w:rFonts w:ascii="Adobe Garamond Pro" w:hAnsi="Adobe Garamond Pro"/>
+          <w:iCs/>
+        </w:rPr>
+      </w:pPr>
     </w:p>
     <w:sectPr>
       <w:pgSz w:w="11906" w:h="16838"/>

</xml_diff>